<commit_message>
Updated functions sections so all functions now listed. Need to add more detail to most of these.
</commit_message>
<xml_diff>
--- a/doc/ResilienceDocumentation.docx
+++ b/doc/ResilienceDocumentation.docx
@@ -6189,10 +6189,7 @@
         </w:tc>
       </w:tr>
     </w:tbl>
-    <w:p>
-      <w:bookmarkStart w:id="15" w:name="_GoBack"/>
-      <w:bookmarkEnd w:id="15"/>
-    </w:p>
+    <w:p/>
     <w:p>
       <w:pPr>
         <w:pStyle w:val="ListParagraph"/>
@@ -6335,7 +6332,7 @@
           <w:color w:val="auto"/>
         </w:rPr>
       </w:pPr>
-      <w:bookmarkStart w:id="16" w:name="_Toc386004627"/>
+      <w:bookmarkStart w:id="15" w:name="_Toc386004627"/>
       <w:r>
         <w:rPr>
           <w:color w:val="auto"/>
@@ -6349,7 +6346,7 @@
         </w:rPr>
         <w:t xml:space="preserve"> functions</w:t>
       </w:r>
-      <w:bookmarkEnd w:id="16"/>
+      <w:bookmarkEnd w:id="15"/>
     </w:p>
     <w:p>
       <w:r>
@@ -6408,6 +6405,27 @@
               <w:ind w:left="0"/>
             </w:pPr>
             <w:r>
+              <w:t xml:space="preserve">Returns: </w:t>
+            </w:r>
+            <w:r>
+              <w:rPr>
+                <w:i/>
+              </w:rPr>
+              <w:t>complete</w:t>
+            </w:r>
+            <w:r>
+              <w:rPr>
+                <w:i/>
+              </w:rPr>
+              <w:t xml:space="preserve"> (boolean)</w:t>
+            </w:r>
+          </w:p>
+          <w:p>
+            <w:pPr>
+              <w:pStyle w:val="ListParagraph"/>
+              <w:ind w:left="0"/>
+            </w:pPr>
+            <w:r>
               <w:pict w14:anchorId="5A3468B6">
                 <v:rect id="_x0000_i1025" style="width:0;height:1.5pt" o:hralign="center" o:hrstd="t" o:hr="t" fillcolor="#a0a0a0" stroked="f"/>
               </w:pict>
@@ -6463,7 +6481,19 @@
               <w:rPr>
                 <w:i/>
               </w:rPr>
-              <w:t>graphparameters,parameters,iterate,logfilepath</w:t>
+              <w:t>graphparameters,parameters,</w:t>
+            </w:r>
+            <w:r>
+              <w:rPr>
+                <w:i/>
+              </w:rPr>
+              <w:t>metrics,</w:t>
+            </w:r>
+            <w:r>
+              <w:rPr>
+                <w:i/>
+              </w:rPr>
+              <w:t>iterate,logfilepath</w:t>
             </w:r>
             <w:proofErr w:type="spellEnd"/>
             <w:r>
@@ -6476,8 +6506,25 @@
               <w:ind w:left="0"/>
             </w:pPr>
             <w:r>
+              <w:t xml:space="preserve">Returns: </w:t>
+            </w:r>
+            <w:proofErr w:type="spellStart"/>
+            <w:r>
+              <w:rPr>
+                <w:i/>
+              </w:rPr>
+              <w:t>graphparameters,parameters,metrics,iterate</w:t>
+            </w:r>
+            <w:proofErr w:type="spellEnd"/>
+          </w:p>
+          <w:p>
+            <w:pPr>
+              <w:pStyle w:val="ListParagraph"/>
+              <w:ind w:left="0"/>
+            </w:pPr>
+            <w:r>
               <w:pict w14:anchorId="218295A5">
-                <v:rect id="_x0000_i1026" style="width:0;height:1.5pt" o:hralign="center" o:hrstd="t" o:hr="t" fillcolor="#a0a0a0" stroked="f"/>
+                <v:rect id="_x0000_i1055" style="width:0;height:1.5pt" o:hralign="center" o:hrstd="t" o:hr="t" fillcolor="#a0a0a0" stroked="f"/>
               </w:pict>
             </w:r>
           </w:p>
@@ -6522,10 +6569,13 @@
             <w:pPr>
               <w:pStyle w:val="ListParagraph"/>
               <w:ind w:left="0"/>
-            </w:pPr>
-            <w:proofErr w:type="spellStart"/>
-            <w:r>
-              <w:t>analysis_A</w:t>
+              <w:rPr>
+                <w:i/>
+              </w:rPr>
+            </w:pPr>
+            <w:proofErr w:type="spellStart"/>
+            <w:r>
+              <w:t>analysis_B</w:t>
             </w:r>
             <w:proofErr w:type="spellEnd"/>
             <w:r>
@@ -6535,90 +6585,490 @@
               <w:rPr>
                 <w:i/>
               </w:rPr>
-              <w:t xml:space="preserve">networks, </w:t>
-            </w:r>
-            <w:proofErr w:type="spellStart"/>
-            <w:r>
-              <w:rPr>
-                <w:i/>
-              </w:rPr>
-              <w:t>basic_metrcs_A</w:t>
-            </w:r>
-            <w:proofErr w:type="spellEnd"/>
-            <w:r>
-              <w:rPr>
-                <w:i/>
-              </w:rPr>
-              <w:t xml:space="preserve">, </w:t>
-            </w:r>
-            <w:proofErr w:type="spellStart"/>
-            <w:r>
-              <w:rPr>
-                <w:i/>
-              </w:rPr>
-              <w:t>basic_metrics_B</w:t>
-            </w:r>
-            <w:proofErr w:type="spellEnd"/>
-            <w:r>
-              <w:rPr>
-                <w:i/>
-              </w:rPr>
-              <w:t xml:space="preserve">, </w:t>
-            </w:r>
-            <w:proofErr w:type="spellStart"/>
-            <w:r>
-              <w:rPr>
-                <w:i/>
-              </w:rPr>
-              <w:t>optional_metrics_A</w:t>
-            </w:r>
-            <w:proofErr w:type="spellEnd"/>
-            <w:r>
-              <w:rPr>
-                <w:i/>
-              </w:rPr>
-              <w:t xml:space="preserve">, </w:t>
-            </w:r>
-            <w:proofErr w:type="spellStart"/>
-            <w:r>
-              <w:rPr>
-                <w:i/>
-              </w:rPr>
-              <w:t>optional_metrics_B,i,node,to_b_nodes</w:t>
-            </w:r>
-            <w:proofErr w:type="spellEnd"/>
-            <w:r>
-              <w:rPr>
-                <w:i/>
-              </w:rPr>
-              <w:t xml:space="preserve">, </w:t>
-            </w:r>
-            <w:proofErr w:type="spellStart"/>
-            <w:r>
-              <w:rPr>
-                <w:i/>
-              </w:rPr>
-              <w:t>from_a_nodes,temp</w:t>
-            </w:r>
-            <w:proofErr w:type="spellEnd"/>
-            <w:r>
+              <w:t>parameters,</w:t>
+            </w:r>
+            <w:r>
+              <w:rPr>
+                <w:i/>
+              </w:rPr>
+              <w:t xml:space="preserve"> </w:t>
+            </w:r>
+            <w:r>
+              <w:rPr>
+                <w:i/>
+              </w:rPr>
+              <w:t>iterate,</w:t>
+            </w:r>
+            <w:r>
+              <w:rPr>
+                <w:i/>
+              </w:rPr>
+              <w:t xml:space="preserve"> </w:t>
+            </w:r>
+            <w:proofErr w:type="spellStart"/>
+            <w:r>
+              <w:rPr>
+                <w:i/>
+              </w:rPr>
+              <w:t>Gtemp</w:t>
+            </w:r>
+            <w:proofErr w:type="spellEnd"/>
+            <w:r>
+              <w:rPr>
+                <w:i/>
+              </w:rPr>
+              <w:t>,</w:t>
+            </w:r>
+            <w:r>
+              <w:rPr>
+                <w:i/>
+              </w:rPr>
+              <w:t xml:space="preserve"> </w:t>
+            </w:r>
+            <w:proofErr w:type="spellStart"/>
+            <w:r>
+              <w:rPr>
+                <w:i/>
+              </w:rPr>
+              <w:t>i</w:t>
+            </w:r>
+            <w:proofErr w:type="spellEnd"/>
+            <w:r>
+              <w:rPr>
+                <w:i/>
+              </w:rPr>
+              <w:t>,</w:t>
+            </w:r>
+            <w:r>
+              <w:rPr>
+                <w:i/>
+              </w:rPr>
+              <w:t xml:space="preserve"> </w:t>
+            </w:r>
+            <w:proofErr w:type="spellStart"/>
+            <w:r>
+              <w:rPr>
+                <w:i/>
+              </w:rPr>
+              <w:t>to_a_nodes</w:t>
+            </w:r>
+            <w:proofErr w:type="spellEnd"/>
+            <w:r>
+              <w:rPr>
+                <w:i/>
+              </w:rPr>
+              <w:t>,</w:t>
+            </w:r>
+            <w:r>
+              <w:rPr>
+                <w:i/>
+              </w:rPr>
+              <w:t xml:space="preserve"> </w:t>
+            </w:r>
+            <w:proofErr w:type="spellStart"/>
+            <w:r>
+              <w:rPr>
+                <w:i/>
+              </w:rPr>
+              <w:t>from_b_nodes</w:t>
+            </w:r>
+            <w:proofErr w:type="spellEnd"/>
+            <w:r>
+              <w:rPr>
+                <w:i/>
+              </w:rPr>
+              <w:t>,</w:t>
+            </w:r>
+            <w:r>
+              <w:rPr>
+                <w:i/>
+              </w:rPr>
+              <w:t xml:space="preserve"> </w:t>
+            </w:r>
+            <w:proofErr w:type="spellStart"/>
+            <w:r>
+              <w:rPr>
+                <w:i/>
+              </w:rPr>
+              <w:t>node_list</w:t>
+            </w:r>
+            <w:proofErr w:type="spellEnd"/>
+            <w:r>
+              <w:rPr>
+                <w:i/>
+              </w:rPr>
+              <w:t>,</w:t>
+            </w:r>
+            <w:r>
+              <w:rPr>
+                <w:i/>
+              </w:rPr>
+              <w:t xml:space="preserve"> </w:t>
+            </w:r>
+            <w:proofErr w:type="spellStart"/>
+            <w:r>
+              <w:rPr>
+                <w:i/>
+              </w:rPr>
+              <w:t>basic_metrics</w:t>
+            </w:r>
+            <w:proofErr w:type="spellEnd"/>
+            <w:r>
+              <w:rPr>
+                <w:i/>
+              </w:rPr>
+              <w:t>,</w:t>
+            </w:r>
+            <w:r>
+              <w:rPr>
+                <w:i/>
+              </w:rPr>
+              <w:t xml:space="preserve"> </w:t>
+            </w:r>
+            <w:proofErr w:type="spellStart"/>
+            <w:r>
+              <w:rPr>
+                <w:i/>
+              </w:rPr>
+              <w:t>option_metrics</w:t>
+            </w:r>
+            <w:proofErr w:type="spellEnd"/>
+            <w:r>
+              <w:rPr>
+                <w:i/>
+              </w:rPr>
+              <w:t>,</w:t>
+            </w:r>
+            <w:r>
+              <w:rPr>
+                <w:i/>
+              </w:rPr>
+              <w:t xml:space="preserve"> </w:t>
+            </w:r>
+            <w:proofErr w:type="spellStart"/>
+            <w:r>
+              <w:rPr>
+                <w:i/>
+              </w:rPr>
+              <w:t>to_b_nodes</w:t>
+            </w:r>
+            <w:proofErr w:type="spellEnd"/>
+            <w:r>
+              <w:rPr>
+                <w:i/>
+              </w:rPr>
+              <w:t>,</w:t>
+            </w:r>
+            <w:r>
+              <w:rPr>
+                <w:i/>
+              </w:rPr>
+              <w:t xml:space="preserve"> </w:t>
+            </w:r>
+            <w:proofErr w:type="spellStart"/>
+            <w:r>
+              <w:rPr>
+                <w:i/>
+              </w:rPr>
+              <w:t>from_a_nodes</w:t>
+            </w:r>
+            <w:proofErr w:type="spellEnd"/>
+            <w:r>
+              <w:rPr>
+                <w:i/>
+              </w:rPr>
+              <w:t>,</w:t>
+            </w:r>
+            <w:r>
+              <w:rPr>
+                <w:i/>
+              </w:rPr>
+              <w:t xml:space="preserve"> </w:t>
+            </w:r>
+            <w:r>
+              <w:rPr>
+                <w:i/>
+              </w:rPr>
+              <w:t>net</w:t>
+            </w:r>
+            <w:r>
+              <w:rPr>
+                <w:i/>
+              </w:rPr>
               <w:t>)</w:t>
             </w:r>
           </w:p>
           <w:p>
             <w:pPr>
-              <w:pStyle w:val="ListParagraph"/>
-              <w:ind w:left="0"/>
-            </w:pPr>
-            <w:r>
-              <w:pict w14:anchorId="61849280">
-                <v:rect id="_x0000_i1027" style="width:0;height:1.5pt" o:hralign="center" o:hrstd="t" o:hr="t" fillcolor="#a0a0a0" stroked="f"/>
+              <w:pStyle w:val="NormalWeb"/>
+              <w:spacing w:before="0" w:beforeAutospacing="0" w:after="0" w:afterAutospacing="0"/>
+              <w:rPr>
+                <w:rFonts w:asciiTheme="minorHAnsi" w:hAnsiTheme="minorHAnsi"/>
+                <w:i/>
+                <w:sz w:val="22"/>
+              </w:rPr>
+            </w:pPr>
+            <w:r>
+              <w:rPr>
+                <w:rFonts w:asciiTheme="minorHAnsi" w:hAnsiTheme="minorHAnsi"/>
+                <w:sz w:val="22"/>
+              </w:rPr>
+              <w:t>Returns:</w:t>
+            </w:r>
+            <w:r>
+              <w:rPr>
+                <w:sz w:val="22"/>
+              </w:rPr>
+              <w:t xml:space="preserve"> </w:t>
+            </w:r>
+            <w:r>
+              <w:rPr>
+                <w:sz w:val="22"/>
+              </w:rPr>
+              <w:t>i</w:t>
+            </w:r>
+            <w:r>
+              <w:rPr>
+                <w:rFonts w:asciiTheme="minorHAnsi" w:hAnsiTheme="minorHAnsi"/>
+                <w:i/>
+                <w:sz w:val="22"/>
+              </w:rPr>
+              <w:t>terate,</w:t>
+            </w:r>
+            <w:r>
+              <w:rPr>
+                <w:rFonts w:asciiTheme="minorHAnsi" w:hAnsiTheme="minorHAnsi"/>
+                <w:i/>
+                <w:sz w:val="22"/>
+              </w:rPr>
+              <w:t xml:space="preserve"> </w:t>
+            </w:r>
+            <w:proofErr w:type="spellStart"/>
+            <w:r>
+              <w:rPr>
+                <w:rFonts w:asciiTheme="minorHAnsi" w:hAnsiTheme="minorHAnsi"/>
+                <w:i/>
+                <w:sz w:val="22"/>
+              </w:rPr>
+              <w:t>Gtemp</w:t>
+            </w:r>
+            <w:proofErr w:type="spellEnd"/>
+            <w:r>
+              <w:rPr>
+                <w:rFonts w:asciiTheme="minorHAnsi" w:hAnsiTheme="minorHAnsi"/>
+                <w:i/>
+                <w:sz w:val="22"/>
+              </w:rPr>
+              <w:t>,</w:t>
+            </w:r>
+            <w:r>
+              <w:rPr>
+                <w:rFonts w:asciiTheme="minorHAnsi" w:hAnsiTheme="minorHAnsi"/>
+                <w:i/>
+                <w:sz w:val="22"/>
+              </w:rPr>
+              <w:t xml:space="preserve"> </w:t>
+            </w:r>
+            <w:proofErr w:type="spellStart"/>
+            <w:r>
+              <w:rPr>
+                <w:rFonts w:asciiTheme="minorHAnsi" w:hAnsiTheme="minorHAnsi"/>
+                <w:i/>
+                <w:sz w:val="22"/>
+              </w:rPr>
+              <w:t>i</w:t>
+            </w:r>
+            <w:proofErr w:type="spellEnd"/>
+            <w:r>
+              <w:rPr>
+                <w:rFonts w:asciiTheme="minorHAnsi" w:hAnsiTheme="minorHAnsi"/>
+                <w:i/>
+                <w:sz w:val="22"/>
+              </w:rPr>
+              <w:t>,</w:t>
+            </w:r>
+            <w:r>
+              <w:rPr>
+                <w:rFonts w:asciiTheme="minorHAnsi" w:hAnsiTheme="minorHAnsi"/>
+                <w:i/>
+                <w:sz w:val="22"/>
+              </w:rPr>
+              <w:t xml:space="preserve"> </w:t>
+            </w:r>
+            <w:proofErr w:type="spellStart"/>
+            <w:r>
+              <w:rPr>
+                <w:rFonts w:asciiTheme="minorHAnsi" w:hAnsiTheme="minorHAnsi"/>
+                <w:i/>
+                <w:sz w:val="22"/>
+              </w:rPr>
+              <w:t>to_b_nodes</w:t>
+            </w:r>
+            <w:proofErr w:type="spellEnd"/>
+            <w:r>
+              <w:rPr>
+                <w:rFonts w:asciiTheme="minorHAnsi" w:hAnsiTheme="minorHAnsi"/>
+                <w:i/>
+                <w:sz w:val="22"/>
+              </w:rPr>
+              <w:t>,</w:t>
+            </w:r>
+            <w:r>
+              <w:rPr>
+                <w:rFonts w:asciiTheme="minorHAnsi" w:hAnsiTheme="minorHAnsi"/>
+                <w:i/>
+                <w:sz w:val="22"/>
+              </w:rPr>
+              <w:t xml:space="preserve"> </w:t>
+            </w:r>
+            <w:proofErr w:type="spellStart"/>
+            <w:r>
+              <w:rPr>
+                <w:rFonts w:asciiTheme="minorHAnsi" w:hAnsiTheme="minorHAnsi"/>
+                <w:i/>
+                <w:sz w:val="22"/>
+              </w:rPr>
+              <w:t>from_a_nodes</w:t>
+            </w:r>
+            <w:proofErr w:type="spellEnd"/>
+            <w:r>
+              <w:rPr>
+                <w:rFonts w:asciiTheme="minorHAnsi" w:hAnsiTheme="minorHAnsi"/>
+                <w:i/>
+                <w:sz w:val="22"/>
+              </w:rPr>
+              <w:t>,</w:t>
+            </w:r>
+            <w:r>
+              <w:rPr>
+                <w:rFonts w:asciiTheme="minorHAnsi" w:hAnsiTheme="minorHAnsi"/>
+                <w:i/>
+                <w:sz w:val="22"/>
+              </w:rPr>
+              <w:t xml:space="preserve"> </w:t>
+            </w:r>
+            <w:proofErr w:type="spellStart"/>
+            <w:r>
+              <w:rPr>
+                <w:rFonts w:asciiTheme="minorHAnsi" w:hAnsiTheme="minorHAnsi"/>
+                <w:i/>
+                <w:sz w:val="22"/>
+              </w:rPr>
+              <w:t>a_to_b_edges</w:t>
+            </w:r>
+            <w:proofErr w:type="spellEnd"/>
+            <w:r>
+              <w:rPr>
+                <w:rFonts w:asciiTheme="minorHAnsi" w:hAnsiTheme="minorHAnsi"/>
+                <w:i/>
+                <w:sz w:val="22"/>
+              </w:rPr>
+              <w:t>,</w:t>
+            </w:r>
+            <w:r>
+              <w:rPr>
+                <w:rFonts w:asciiTheme="minorHAnsi" w:hAnsiTheme="minorHAnsi"/>
+                <w:i/>
+                <w:sz w:val="22"/>
+              </w:rPr>
+              <w:t xml:space="preserve"> </w:t>
+            </w:r>
+            <w:proofErr w:type="spellStart"/>
+            <w:r>
+              <w:rPr>
+                <w:rFonts w:asciiTheme="minorHAnsi" w:hAnsiTheme="minorHAnsi"/>
+                <w:i/>
+                <w:sz w:val="22"/>
+              </w:rPr>
+              <w:t>node_list</w:t>
+            </w:r>
+            <w:proofErr w:type="spellEnd"/>
+            <w:r>
+              <w:rPr>
+                <w:rFonts w:asciiTheme="minorHAnsi" w:hAnsiTheme="minorHAnsi"/>
+                <w:i/>
+                <w:sz w:val="22"/>
+              </w:rPr>
+              <w:t>,</w:t>
+            </w:r>
+            <w:r>
+              <w:rPr>
+                <w:rFonts w:asciiTheme="minorHAnsi" w:hAnsiTheme="minorHAnsi"/>
+                <w:i/>
+                <w:sz w:val="22"/>
+              </w:rPr>
+              <w:t xml:space="preserve"> </w:t>
+            </w:r>
+            <w:proofErr w:type="spellStart"/>
+            <w:r>
+              <w:rPr>
+                <w:rFonts w:asciiTheme="minorHAnsi" w:hAnsiTheme="minorHAnsi"/>
+                <w:i/>
+                <w:sz w:val="22"/>
+              </w:rPr>
+              <w:t>basic_metrics</w:t>
+            </w:r>
+            <w:proofErr w:type="spellEnd"/>
+            <w:r>
+              <w:rPr>
+                <w:rFonts w:asciiTheme="minorHAnsi" w:hAnsiTheme="minorHAnsi"/>
+                <w:i/>
+                <w:sz w:val="22"/>
+              </w:rPr>
+              <w:t>,</w:t>
+            </w:r>
+            <w:r>
+              <w:rPr>
+                <w:rFonts w:asciiTheme="minorHAnsi" w:hAnsiTheme="minorHAnsi"/>
+                <w:i/>
+                <w:sz w:val="22"/>
+              </w:rPr>
+              <w:t xml:space="preserve"> </w:t>
+            </w:r>
+            <w:proofErr w:type="spellStart"/>
+            <w:r>
+              <w:rPr>
+                <w:rFonts w:asciiTheme="minorHAnsi" w:hAnsiTheme="minorHAnsi"/>
+                <w:i/>
+                <w:sz w:val="22"/>
+              </w:rPr>
+              <w:t>option_metrics</w:t>
+            </w:r>
+            <w:proofErr w:type="spellEnd"/>
+            <w:r>
+              <w:rPr>
+                <w:rFonts w:asciiTheme="minorHAnsi" w:hAnsiTheme="minorHAnsi"/>
+                <w:i/>
+                <w:sz w:val="22"/>
+              </w:rPr>
+              <w:t xml:space="preserve"> </w:t>
+            </w:r>
+          </w:p>
+          <w:p>
+            <w:pPr>
+              <w:pStyle w:val="ListParagraph"/>
+              <w:ind w:left="0"/>
+              <w:rPr>
+                <w:i/>
+              </w:rPr>
+            </w:pPr>
+            <w:r>
+              <w:pict w14:anchorId="2DA0A306">
+                <v:rect id="_x0000_i1026" style="width:0;height:1.5pt" o:hralign="center" o:hrstd="t" o:hr="t" fillcolor="#a0a0a0" stroked="f"/>
               </w:pict>
             </w:r>
           </w:p>
           <w:p>
             <w:r>
-              <w:t>NOT USED AT THE MOMENT</w:t>
+              <w:t xml:space="preserve">Controls the removal of </w:t>
+            </w:r>
+            <w:proofErr w:type="spellStart"/>
+            <w:r>
+              <w:t>subnodes</w:t>
+            </w:r>
+            <w:proofErr w:type="spellEnd"/>
+            <w:r>
+              <w:t xml:space="preserve"> and isolated nodes (if either are set as True as parameters), and computes the required metric values. Returns all those received.</w:t>
             </w:r>
           </w:p>
         </w:tc>
@@ -6647,31 +7097,98 @@
             <w:pPr>
               <w:pStyle w:val="ListParagraph"/>
               <w:ind w:left="0"/>
-              <w:rPr>
-                <w:i/>
-              </w:rPr>
-            </w:pPr>
-            <w:r>
-              <w:t>analysis_B(</w:t>
-            </w:r>
-            <w:r>
-              <w:rPr>
-                <w:i/>
-              </w:rPr>
-              <w:t xml:space="preserve">parameters,iterate,Gtemp,i,to_a_nodes,from_b_nodes,node_list,basic_metrics,option_metrics,to_b_nodes, </w:t>
-            </w:r>
-            <w:proofErr w:type="spellStart"/>
-            <w:r>
-              <w:rPr>
-                <w:i/>
-              </w:rPr>
-              <w:t>from_a_nodes</w:t>
-            </w:r>
-            <w:proofErr w:type="spellEnd"/>
-            <w:r>
-              <w:rPr>
-                <w:i/>
-              </w:rPr>
+            </w:pPr>
+            <w:proofErr w:type="spellStart"/>
+            <w:r>
+              <w:t>metrics_initial</w:t>
+            </w:r>
+            <w:proofErr w:type="spellEnd"/>
+            <w:r>
+              <w:t>(</w:t>
+            </w:r>
+            <w:proofErr w:type="spellStart"/>
+            <w:r>
+              <w:rPr>
+                <w:i/>
+              </w:rPr>
+              <w:t>GnetA</w:t>
+            </w:r>
+            <w:proofErr w:type="spellEnd"/>
+            <w:r>
+              <w:rPr>
+                <w:i/>
+              </w:rPr>
+              <w:t>,</w:t>
+            </w:r>
+            <w:r>
+              <w:rPr>
+                <w:i/>
+              </w:rPr>
+              <w:t xml:space="preserve"> </w:t>
+            </w:r>
+            <w:proofErr w:type="spellStart"/>
+            <w:r>
+              <w:rPr>
+                <w:i/>
+              </w:rPr>
+              <w:t>GnetB</w:t>
+            </w:r>
+            <w:proofErr w:type="spellEnd"/>
+            <w:r>
+              <w:rPr>
+                <w:i/>
+              </w:rPr>
+              <w:t xml:space="preserve">, </w:t>
+            </w:r>
+            <w:r>
+              <w:rPr>
+                <w:i/>
+              </w:rPr>
+              <w:t>metrics</w:t>
+            </w:r>
+            <w:r>
+              <w:rPr>
+                <w:i/>
+              </w:rPr>
+              <w:t xml:space="preserve">, failure, </w:t>
+            </w:r>
+            <w:proofErr w:type="spellStart"/>
+            <w:r>
+              <w:rPr>
+                <w:i/>
+              </w:rPr>
+              <w:t>handling_variables</w:t>
+            </w:r>
+            <w:proofErr w:type="spellEnd"/>
+            <w:r>
+              <w:rPr>
+                <w:i/>
+              </w:rPr>
+              <w:t xml:space="preserve">, </w:t>
+            </w:r>
+            <w:proofErr w:type="spellStart"/>
+            <w:r>
+              <w:rPr>
+                <w:i/>
+              </w:rPr>
+              <w:t>store_n_e_atts</w:t>
+            </w:r>
+            <w:proofErr w:type="spellEnd"/>
+            <w:r>
+              <w:rPr>
+                <w:i/>
+              </w:rPr>
+              <w:t xml:space="preserve">, length, </w:t>
+            </w:r>
+            <w:proofErr w:type="spellStart"/>
+            <w:r>
+              <w:rPr>
+                <w:i/>
+              </w:rPr>
+              <w:t>a_to_b_edges</w:t>
+            </w:r>
+            <w:proofErr w:type="spellEnd"/>
+            <w:r>
               <w:t>)</w:t>
             </w:r>
           </w:p>
@@ -6679,27 +7196,48 @@
             <w:pPr>
               <w:pStyle w:val="ListParagraph"/>
               <w:ind w:left="0"/>
-              <w:rPr>
-                <w:i/>
-              </w:rPr>
-            </w:pPr>
-            <w:r>
-              <w:pict w14:anchorId="2DA0A306">
-                <v:rect id="_x0000_i1028" style="width:0;height:1.5pt" o:hralign="center" o:hrstd="t" o:hr="t" fillcolor="#a0a0a0" stroked="f"/>
+            </w:pPr>
+            <w:r>
+              <w:t xml:space="preserve">Returns: </w:t>
+            </w:r>
+            <w:r>
+              <w:rPr>
+                <w:i/>
+              </w:rPr>
+              <w:t>networks</w:t>
+            </w:r>
+            <w:r>
+              <w:t>, me</w:t>
+            </w:r>
+            <w:r>
+              <w:t xml:space="preserve">trics, </w:t>
+            </w:r>
+            <w:proofErr w:type="spellStart"/>
+            <w:r>
+              <w:t>graphparameters</w:t>
+            </w:r>
+            <w:proofErr w:type="spellEnd"/>
+          </w:p>
+          <w:p>
+            <w:pPr>
+              <w:pStyle w:val="ListParagraph"/>
+              <w:ind w:left="0"/>
+            </w:pPr>
+            <w:r>
+              <w:pict w14:anchorId="059008BC">
+                <v:rect id="_x0000_i1027" style="width:0;height:1.5pt" o:hralign="center" o:hrstd="t" o:hr="t" fillcolor="#a0a0a0" stroked="f"/>
               </w:pict>
             </w:r>
           </w:p>
           <w:p>
             <w:r>
-              <w:t xml:space="preserve">Controls the removal of </w:t>
-            </w:r>
-            <w:proofErr w:type="spellStart"/>
-            <w:r>
-              <w:t>subnodes</w:t>
-            </w:r>
-            <w:proofErr w:type="spellEnd"/>
-            <w:r>
-              <w:t xml:space="preserve"> and isolated nodes (if either are set as True as parameters), and computes the required metric values. Returns all those received.</w:t>
+              <w:t>Calculates the initial values for the metri</w:t>
+            </w:r>
+            <w:r>
+              <w:t>cs which are not set as False.</w:t>
+            </w:r>
+            <w:r>
+              <w:t xml:space="preserve"> </w:t>
             </w:r>
           </w:p>
         </w:tc>
@@ -6725,13 +7263,10 @@
             </w:tcBorders>
           </w:tcPr>
           <w:p>
-            <w:pPr>
-              <w:pStyle w:val="ListParagraph"/>
-              <w:ind w:left="0"/>
-            </w:pPr>
-            <w:proofErr w:type="spellStart"/>
-            <w:r>
-              <w:t>calc_initial_values</w:t>
+            <w:commentRangeStart w:id="16"/>
+            <w:proofErr w:type="spellStart"/>
+            <w:r>
+              <w:t>default_parameters</w:t>
             </w:r>
             <w:proofErr w:type="spellEnd"/>
             <w:r>
@@ -6742,55 +7277,135 @@
               <w:rPr>
                 <w:i/>
               </w:rPr>
-              <w:t>Gtemp</w:t>
-            </w:r>
-            <w:proofErr w:type="spellEnd"/>
-            <w:r>
-              <w:rPr>
-                <w:i/>
-              </w:rPr>
-              <w:t xml:space="preserve">, </w:t>
-            </w:r>
-            <w:proofErr w:type="spellStart"/>
-            <w:r>
-              <w:rPr>
-                <w:i/>
-              </w:rPr>
-              <w:t>basic_metrics</w:t>
-            </w:r>
-            <w:proofErr w:type="spellEnd"/>
-            <w:r>
-              <w:rPr>
-                <w:i/>
-              </w:rPr>
-              <w:t xml:space="preserve">, </w:t>
-            </w:r>
-            <w:proofErr w:type="spellStart"/>
-            <w:r>
-              <w:rPr>
-                <w:i/>
-              </w:rPr>
-              <w:t>option_metrics</w:t>
-            </w:r>
-            <w:proofErr w:type="spellEnd"/>
+              <w:t>result_file</w:t>
+            </w:r>
+            <w:proofErr w:type="spellEnd"/>
+            <w:r>
+              <w:rPr>
+                <w:i/>
+              </w:rPr>
+              <w:t>,</w:t>
+            </w:r>
+            <w:r>
+              <w:rPr>
+                <w:i/>
+              </w:rPr>
+              <w:t xml:space="preserve"> </w:t>
+            </w:r>
+            <w:proofErr w:type="spellStart"/>
+            <w:r>
+              <w:rPr>
+                <w:i/>
+              </w:rPr>
+              <w:t>analysis</w:t>
+            </w:r>
+            <w:r>
+              <w:rPr>
+                <w:i/>
+              </w:rPr>
+              <w:t>_method</w:t>
+            </w:r>
+            <w:proofErr w:type="spellEnd"/>
+            <w:r>
+              <w:rPr>
+                <w:i/>
+              </w:rPr>
+              <w:t xml:space="preserve"> = None</w:t>
+            </w:r>
+            <w:r>
+              <w:rPr>
+                <w:i/>
+              </w:rPr>
+              <w:t>,</w:t>
+            </w:r>
+            <w:r>
+              <w:rPr>
+                <w:i/>
+              </w:rPr>
+              <w:t xml:space="preserve"> </w:t>
+            </w:r>
+            <w:proofErr w:type="spellStart"/>
+            <w:r>
+              <w:rPr>
+                <w:i/>
+              </w:rPr>
+              <w:t>failure_process</w:t>
+            </w:r>
+            <w:proofErr w:type="spellEnd"/>
+            <w:r>
+              <w:rPr>
+                <w:i/>
+              </w:rPr>
+              <w:t xml:space="preserve"> </w:t>
+            </w:r>
+            <w:r>
+              <w:rPr>
+                <w:i/>
+              </w:rPr>
+              <w:t>s</w:t>
+            </w:r>
+            <w:r>
+              <w:rPr>
+                <w:i/>
+              </w:rPr>
+              <w:t>= None</w:t>
+            </w:r>
+            <w:r>
+              <w:rPr>
+                <w:i/>
+              </w:rPr>
+              <w:t>,</w:t>
+            </w:r>
+            <w:r>
+              <w:rPr>
+                <w:i/>
+              </w:rPr>
+              <w:t xml:space="preserve"> </w:t>
+            </w:r>
+            <w:proofErr w:type="spellStart"/>
+            <w:r>
+              <w:rPr>
+                <w:i/>
+              </w:rPr>
+              <w:t>selection_method</w:t>
+            </w:r>
+            <w:proofErr w:type="spellEnd"/>
+            <w:r>
+              <w:rPr>
+                <w:i/>
+              </w:rPr>
+              <w:t xml:space="preserve"> = None</w:t>
+            </w:r>
             <w:r>
               <w:t>)</w:t>
             </w:r>
           </w:p>
           <w:p>
-            <w:pPr>
-              <w:pStyle w:val="ListParagraph"/>
-              <w:ind w:left="0"/>
-            </w:pPr>
-            <w:r>
-              <w:pict w14:anchorId="059008BC">
-                <v:rect id="_x0000_i1029" style="width:0;height:1.5pt" o:hralign="center" o:hrstd="t" o:hr="t" fillcolor="#a0a0a0" stroked="f"/>
+            <w:r>
+              <w:t xml:space="preserve">Returns: </w:t>
+            </w:r>
+          </w:p>
+          <w:p>
+            <w:pPr>
+              <w:pStyle w:val="ListParagraph"/>
+              <w:ind w:left="0"/>
+            </w:pPr>
+            <w:r>
+              <w:pict w14:anchorId="636DE9C6">
+                <v:rect id="_x0000_i1028" style="width:0;height:1.5pt" o:hralign="center" o:hrstd="t" o:hr="t" fillcolor="#a0a0a0" stroked="f"/>
               </w:pict>
             </w:r>
           </w:p>
           <w:p>
             <w:r>
-              <w:t>Calculates the initial values for the metrics which are not set as False. Returns two containers with all the metrics in.</w:t>
+              <w:t>Creates a default set of parameters required for the analysis to run. Allows for the user to provide some variables which describe the analysis wanting to be run</w:t>
+            </w:r>
+            <w:commentRangeEnd w:id="16"/>
+            <w:r>
+              <w:rPr>
+                <w:rStyle w:val="CommentReference"/>
+              </w:rPr>
+              <w:commentReference w:id="16"/>
             </w:r>
           </w:p>
         </w:tc>
@@ -6816,13 +7431,9 @@
             </w:tcBorders>
           </w:tcPr>
           <w:p>
-            <w:pPr>
-              <w:pStyle w:val="ListParagraph"/>
-              <w:ind w:left="0"/>
-            </w:pPr>
-            <w:proofErr w:type="spellStart"/>
-            <w:r>
-              <w:t>create_containers</w:t>
+            <w:proofErr w:type="spellStart"/>
+            <w:r>
+              <w:t>Import_modules</w:t>
             </w:r>
             <w:proofErr w:type="spellEnd"/>
             <w:r>
@@ -6830,205 +7441,28 @@
             </w:r>
             <w:proofErr w:type="spellStart"/>
             <w:r>
-              <w:rPr>
-                <w:i/>
-              </w:rPr>
-              <w:t>GnetA</w:t>
-            </w:r>
-            <w:proofErr w:type="spellEnd"/>
-            <w:r>
-              <w:rPr>
-                <w:i/>
-              </w:rPr>
-              <w:t xml:space="preserve">, </w:t>
-            </w:r>
-            <w:proofErr w:type="spellStart"/>
-            <w:r>
-              <w:rPr>
-                <w:i/>
-              </w:rPr>
-              <w:t>GnetB</w:t>
-            </w:r>
-            <w:proofErr w:type="spellEnd"/>
-            <w:r>
-              <w:rPr>
-                <w:i/>
-              </w:rPr>
-              <w:t>, parameters</w:t>
-            </w:r>
+              <w:t>resil_mod_loc</w:t>
+            </w:r>
+            <w:proofErr w:type="spellEnd"/>
             <w:r>
               <w:t>)</w:t>
             </w:r>
           </w:p>
           <w:p>
-            <w:pPr>
-              <w:pStyle w:val="ListParagraph"/>
-              <w:ind w:left="0"/>
-            </w:pPr>
-            <w:r>
-              <w:pict w14:anchorId="6EFE8294">
-                <v:rect id="_x0000_i1030" style="width:0;height:1.5pt" o:hralign="center" o:hrstd="t" o:hr="t" fillcolor="#a0a0a0" stroked="f"/>
+            <w:r>
+              <w:t>Returns:</w:t>
+            </w:r>
+          </w:p>
+          <w:p>
+            <w:r>
+              <w:pict w14:anchorId="6776AFF5">
+                <v:rect id="_x0000_i1056" style="width:0;height:1.5pt" o:hralign="center" o:hrstd="t" o:hr="t" fillcolor="#a0a0a0" stroked="f"/>
               </w:pict>
             </w:r>
           </w:p>
           <w:p>
             <w:r>
-              <w:t>Creates all the data containers for the metrics where the metric is not set as False. Returns a single variable containing all the metric containers.</w:t>
-            </w:r>
-          </w:p>
-        </w:tc>
-      </w:tr>
-      <w:tr>
-        <w:tc>
-          <w:tcPr>
-            <w:tcW w:w="9242" w:type="dxa"/>
-            <w:tcBorders>
-              <w:left w:val="nil"/>
-              <w:right w:val="nil"/>
-            </w:tcBorders>
-          </w:tcPr>
-          <w:p/>
-        </w:tc>
-      </w:tr>
-      <w:tr>
-        <w:tc>
-          <w:tcPr>
-            <w:tcW w:w="9242" w:type="dxa"/>
-            <w:tcBorders>
-              <w:bottom w:val="single" w:sz="4" w:space="0" w:color="auto"/>
-            </w:tcBorders>
-          </w:tcPr>
-          <w:p>
-            <w:proofErr w:type="spellStart"/>
-            <w:r>
-              <w:t>default_parameters</w:t>
-            </w:r>
-            <w:proofErr w:type="spellEnd"/>
-            <w:r>
-              <w:t>(</w:t>
-            </w:r>
-            <w:proofErr w:type="spellStart"/>
-            <w:r>
-              <w:rPr>
-                <w:i/>
-              </w:rPr>
-              <w:t>result_file</w:t>
-            </w:r>
-            <w:proofErr w:type="spellEnd"/>
-            <w:r>
-              <w:rPr>
-                <w:i/>
-              </w:rPr>
-              <w:t>,</w:t>
-            </w:r>
-            <w:r>
-              <w:rPr>
-                <w:i/>
-              </w:rPr>
-              <w:t xml:space="preserve"> </w:t>
-            </w:r>
-            <w:proofErr w:type="spellStart"/>
-            <w:r>
-              <w:rPr>
-                <w:i/>
-              </w:rPr>
-              <w:t>analysis</w:t>
-            </w:r>
-            <w:r>
-              <w:rPr>
-                <w:i/>
-              </w:rPr>
-              <w:t>_method</w:t>
-            </w:r>
-            <w:proofErr w:type="spellEnd"/>
-            <w:r>
-              <w:rPr>
-                <w:i/>
-              </w:rPr>
-              <w:t xml:space="preserve"> = None</w:t>
-            </w:r>
-            <w:r>
-              <w:rPr>
-                <w:i/>
-              </w:rPr>
-              <w:t>,</w:t>
-            </w:r>
-            <w:r>
-              <w:rPr>
-                <w:i/>
-              </w:rPr>
-              <w:t xml:space="preserve"> </w:t>
-            </w:r>
-            <w:proofErr w:type="spellStart"/>
-            <w:r>
-              <w:rPr>
-                <w:i/>
-              </w:rPr>
-              <w:t>failure_process</w:t>
-            </w:r>
-            <w:proofErr w:type="spellEnd"/>
-            <w:r>
-              <w:rPr>
-                <w:i/>
-              </w:rPr>
-              <w:t xml:space="preserve"> </w:t>
-            </w:r>
-            <w:r>
-              <w:rPr>
-                <w:i/>
-              </w:rPr>
-              <w:t>s</w:t>
-            </w:r>
-            <w:r>
-              <w:rPr>
-                <w:i/>
-              </w:rPr>
-              <w:t>= None</w:t>
-            </w:r>
-            <w:r>
-              <w:rPr>
-                <w:i/>
-              </w:rPr>
-              <w:t>,</w:t>
-            </w:r>
-            <w:r>
-              <w:rPr>
-                <w:i/>
-              </w:rPr>
-              <w:t xml:space="preserve"> </w:t>
-            </w:r>
-            <w:proofErr w:type="spellStart"/>
-            <w:r>
-              <w:rPr>
-                <w:i/>
-              </w:rPr>
-              <w:t>selection_method</w:t>
-            </w:r>
-            <w:proofErr w:type="spellEnd"/>
-            <w:r>
-              <w:rPr>
-                <w:i/>
-              </w:rPr>
-              <w:t xml:space="preserve"> = None</w:t>
-            </w:r>
-            <w:r>
-              <w:t>)</w:t>
-            </w:r>
-          </w:p>
-          <w:p>
-            <w:pPr>
-              <w:pStyle w:val="ListParagraph"/>
-              <w:ind w:left="0"/>
-            </w:pPr>
-            <w:r>
-              <w:pict w14:anchorId="636DE9C6">
-                <v:rect id="_x0000_i1031" style="width:0;height:1.5pt" o:hralign="center" o:hrstd="t" o:hr="t" fillcolor="#a0a0a0" stroked="f"/>
-              </w:pict>
-            </w:r>
-          </w:p>
-          <w:p>
-            <w:r>
-              <w:t>Creates a default set of parameters required for the analysis to run. Allows for the user to provide some variables which describe the analysis wanting to be run</w:t>
+              <w:t>Imports the resilience modules using the file path provided in the config.txt file for the resilience module.</w:t>
             </w:r>
           </w:p>
         </w:tc>
@@ -7160,7 +7594,7 @@
             </w:pPr>
             <w:r>
               <w:pict w14:anchorId="2CEC9517">
-                <v:rect id="_x0000_i1032" style="width:0;height:1.5pt" o:hralign="center" o:hrstd="t" o:hr="t" fillcolor="#a0a0a0" stroked="f"/>
+                <v:rect id="_x0000_i1029" style="width:0;height:1.5pt" o:hralign="center" o:hrstd="t" o:hr="t" fillcolor="#a0a0a0" stroked="f"/>
               </w:pict>
             </w:r>
           </w:p>
@@ -7221,7 +7655,7 @@
             </w:pPr>
             <w:r>
               <w:pict w14:anchorId="291239F3">
-                <v:rect id="_x0000_i1033" style="width:0;height:1.5pt" o:hralign="center" o:hrstd="t" o:hr="t" fillcolor="#a0a0a0" stroked="f"/>
+                <v:rect id="_x0000_i1030" style="width:0;height:1.5pt" o:hralign="center" o:hrstd="t" o:hr="t" fillcolor="#a0a0a0" stroked="f"/>
               </w:pict>
             </w:r>
           </w:p>
@@ -7278,7 +7712,7 @@
             </w:pPr>
             <w:r>
               <w:pict w14:anchorId="33020E72">
-                <v:rect id="_x0000_i1034" style="width:0;height:1.5pt" o:hralign="center" o:hrstd="t" o:hr="t" fillcolor="#a0a0a0" stroked="f"/>
+                <v:rect id="_x0000_i1031" style="width:0;height:1.5pt" o:hralign="center" o:hrstd="t" o:hr="t" fillcolor="#a0a0a0" stroked="f"/>
               </w:pict>
             </w:r>
           </w:p>
@@ -7335,7 +7769,7 @@
             </w:pPr>
             <w:r>
               <w:pict w14:anchorId="73FACCFB">
-                <v:rect id="_x0000_i1035" style="width:0;height:1.5pt" o:hralign="center" o:hrstd="t" o:hr="t" fillcolor="#a0a0a0" stroked="f"/>
+                <v:rect id="_x0000_i1032" style="width:0;height:1.5pt" o:hralign="center" o:hrstd="t" o:hr="t" fillcolor="#a0a0a0" stroked="f"/>
               </w:pict>
             </w:r>
           </w:p>
@@ -7392,7 +7826,7 @@
             </w:pPr>
             <w:r>
               <w:pict w14:anchorId="4A9E8280">
-                <v:rect id="_x0000_i1036" style="width:0;height:1.5pt" o:hralign="center" o:hrstd="t" o:hr="t" fillcolor="#a0a0a0" stroked="f"/>
+                <v:rect id="_x0000_i1033" style="width:0;height:1.5pt" o:hralign="center" o:hrstd="t" o:hr="t" fillcolor="#a0a0a0" stroked="f"/>
               </w:pict>
             </w:r>
           </w:p>
@@ -7442,7 +7876,7 @@
           <w:p>
             <w:r>
               <w:pict w14:anchorId="47A5A278">
-                <v:rect id="_x0000_i1037" style="width:0;height:1.5pt" o:hralign="center" o:hrstd="t" o:hr="t" fillcolor="#a0a0a0" stroked="f"/>
+                <v:rect id="_x0000_i1034" style="width:0;height:1.5pt" o:hralign="center" o:hrstd="t" o:hr="t" fillcolor="#a0a0a0" stroked="f"/>
               </w:pict>
             </w:r>
           </w:p>
@@ -7537,8 +7971,17 @@
               <w:ind w:left="0"/>
             </w:pPr>
             <w:r>
+              <w:t>Returns:</w:t>
+            </w:r>
+          </w:p>
+          <w:p>
+            <w:pPr>
+              <w:pStyle w:val="ListParagraph"/>
+              <w:ind w:left="0"/>
+            </w:pPr>
+            <w:r>
               <w:pict w14:anchorId="58348956">
-                <v:rect id="_x0000_i1038" style="width:0;height:1.5pt" o:hralign="center" o:hrstd="t" o:hr="t" fillcolor="#a0a0a0" stroked="f"/>
+                <v:rect id="_x0000_i1035" style="width:0;height:1.5pt" o:hralign="center" o:hrstd="t" o:hr="t" fillcolor="#a0a0a0" stroked="f"/>
               </w:pict>
             </w:r>
           </w:p>
@@ -7616,8 +8059,17 @@
               <w:ind w:left="0"/>
             </w:pPr>
             <w:r>
+              <w:t>Returns:</w:t>
+            </w:r>
+          </w:p>
+          <w:p>
+            <w:pPr>
+              <w:pStyle w:val="ListParagraph"/>
+              <w:ind w:left="0"/>
+            </w:pPr>
+            <w:r>
               <w:pict w14:anchorId="708E7785">
-                <v:rect id="_x0000_i1039" style="width:0;height:1.5pt" o:hralign="center" o:hrstd="t" o:hr="t" fillcolor="#a0a0a0" stroked="f"/>
+                <v:rect id="_x0000_i1036" style="width:0;height:1.5pt" o:hralign="center" o:hrstd="t" o:hr="t" fillcolor="#a0a0a0" stroked="f"/>
               </w:pict>
             </w:r>
           </w:p>
@@ -7684,15 +8136,31 @@
             <w:pPr>
               <w:pStyle w:val="ListParagraph"/>
               <w:ind w:left="0"/>
+              <w:rPr>
+                <w:i/>
+              </w:rPr>
+            </w:pPr>
+            <w:r>
+              <w:rPr>
+                <w:i/>
+              </w:rPr>
+              <w:t>Returns:</w:t>
+            </w:r>
+          </w:p>
+          <w:p>
+            <w:pPr>
+              <w:pStyle w:val="ListParagraph"/>
+              <w:ind w:left="0"/>
             </w:pPr>
             <w:r>
               <w:pict w14:anchorId="24157FF3">
-                <v:rect id="_x0000_i1040" style="width:0;height:1.5pt" o:hralign="center" o:hrstd="t" o:hr="t" fillcolor="#a0a0a0" stroked="f"/>
+                <v:rect id="_x0000_i1037" style="width:0;height:1.5pt" o:hralign="center" o:hrstd="t" o:hr="t" fillcolor="#a0a0a0" stroked="f"/>
               </w:pict>
             </w:r>
           </w:p>
           <w:p>
             <w:r>
+              <w:lastRenderedPageBreak/>
               <w:t xml:space="preserve">Picks a node at random from the network, removes it and its edges. Returns </w:t>
             </w:r>
             <w:r>
@@ -7703,6 +8171,102 @@
             </w:r>
             <w:r>
               <w:t xml:space="preserve"> and the node removed.</w:t>
+            </w:r>
+          </w:p>
+        </w:tc>
+      </w:tr>
+      <w:tr>
+        <w:tc>
+          <w:tcPr>
+            <w:tcW w:w="8666" w:type="dxa"/>
+            <w:tcBorders>
+              <w:left w:val="nil"/>
+              <w:bottom w:val="single" w:sz="4" w:space="0" w:color="auto"/>
+              <w:right w:val="nil"/>
+            </w:tcBorders>
+          </w:tcPr>
+          <w:p>
+            <w:pPr>
+              <w:pStyle w:val="ListParagraph"/>
+              <w:ind w:left="0"/>
+            </w:pPr>
+          </w:p>
+        </w:tc>
+      </w:tr>
+      <w:tr>
+        <w:tc>
+          <w:tcPr>
+            <w:tcW w:w="8666" w:type="dxa"/>
+            <w:tcBorders>
+              <w:bottom w:val="single" w:sz="4" w:space="0" w:color="auto"/>
+            </w:tcBorders>
+          </w:tcPr>
+          <w:p>
+            <w:pPr>
+              <w:pStyle w:val="ListParagraph"/>
+              <w:tabs>
+                <w:tab w:val="left" w:pos="5370"/>
+              </w:tabs>
+              <w:ind w:left="0"/>
+            </w:pPr>
+            <w:proofErr w:type="spellStart"/>
+            <w:r>
+              <w:t>Sequential_from_list</w:t>
+            </w:r>
+            <w:proofErr w:type="spellEnd"/>
+            <w:r>
+              <w:t>(</w:t>
+            </w:r>
+            <w:proofErr w:type="spellStart"/>
+            <w:r>
+              <w:rPr>
+                <w:i/>
+              </w:rPr>
+              <w:t>G,INTERDEPENDENCY,fail_list,i</w:t>
+            </w:r>
+            <w:proofErr w:type="spellEnd"/>
+            <w:r>
+              <w:t>)</w:t>
+            </w:r>
+          </w:p>
+          <w:p>
+            <w:pPr>
+              <w:pStyle w:val="ListParagraph"/>
+              <w:tabs>
+                <w:tab w:val="left" w:pos="5370"/>
+              </w:tabs>
+              <w:ind w:left="0"/>
+            </w:pPr>
+            <w:r>
+              <w:t>Returns:</w:t>
+            </w:r>
+          </w:p>
+          <w:p>
+            <w:pPr>
+              <w:pStyle w:val="ListParagraph"/>
+              <w:ind w:left="0"/>
+            </w:pPr>
+            <w:r>
+              <w:pict w14:anchorId="6EDFE568">
+                <v:rect id="_x0000_i1057" style="width:0;height:1.5pt" o:hralign="center" o:hrstd="t" o:hr="t" fillcolor="#a0a0a0" stroked="f"/>
+              </w:pict>
+            </w:r>
+          </w:p>
+          <w:p>
+            <w:pPr>
+              <w:pStyle w:val="ListParagraph"/>
+              <w:ind w:left="0"/>
+            </w:pPr>
+            <w:r>
+              <w:t xml:space="preserve">Removes a </w:t>
+            </w:r>
+            <w:proofErr w:type="spellStart"/>
+            <w:r>
+              <w:t>defiend</w:t>
+            </w:r>
+            <w:proofErr w:type="spellEnd"/>
+            <w:r>
+              <w:t xml:space="preserve"> node based on a list of nodes in the order of removal.</w:t>
             </w:r>
           </w:p>
         </w:tc>
@@ -7734,7 +8298,6 @@
             </w:pPr>
             <w:proofErr w:type="spellStart"/>
             <w:r>
-              <w:lastRenderedPageBreak/>
               <w:t>cascading_failure</w:t>
             </w:r>
             <w:proofErr w:type="spellEnd"/>
@@ -7825,8 +8388,17 @@
               <w:ind w:left="0"/>
             </w:pPr>
             <w:r>
+              <w:t>Returns:</w:t>
+            </w:r>
+          </w:p>
+          <w:p>
+            <w:pPr>
+              <w:pStyle w:val="ListParagraph"/>
+              <w:ind w:left="0"/>
+            </w:pPr>
+            <w:r>
               <w:pict w14:anchorId="4337E8A2">
-                <v:rect id="_x0000_i1041" style="width:0;height:1.5pt" o:hralign="center" o:hrstd="t" o:hr="t" fillcolor="#a0a0a0" stroked="f"/>
+                <v:rect id="_x0000_i1038" style="width:0;height:1.5pt" o:hralign="center" o:hrstd="t" o:hr="t" fillcolor="#a0a0a0" stroked="f"/>
               </w:pict>
             </w:r>
           </w:p>
@@ -7942,6 +8514,9 @@
         <w:tc>
           <w:tcPr>
             <w:tcW w:w="8666" w:type="dxa"/>
+            <w:tcBorders>
+              <w:bottom w:val="single" w:sz="4" w:space="0" w:color="auto"/>
+            </w:tcBorders>
           </w:tcPr>
           <w:p>
             <w:pPr>
@@ -7980,8 +8555,17 @@
               <w:ind w:left="0"/>
             </w:pPr>
             <w:r>
+              <w:t>Returns:</w:t>
+            </w:r>
+          </w:p>
+          <w:p>
+            <w:pPr>
+              <w:pStyle w:val="ListParagraph"/>
+              <w:ind w:left="0"/>
+            </w:pPr>
+            <w:r>
               <w:pict w14:anchorId="5D430F12">
-                <v:rect id="_x0000_i1042" style="width:0;height:1.5pt" o:hralign="center" o:hrstd="t" o:hr="t" fillcolor="#a0a0a0" stroked="f"/>
+                <v:rect id="_x0000_i1060" style="width:0;height:1.5pt" o:hralign="center" o:hrstd="t" o:hr="t" fillcolor="#a0a0a0" stroked="f"/>
               </w:pict>
             </w:r>
           </w:p>
@@ -8017,6 +8601,159 @@
             <w:r>
               <w:t xml:space="preserve"> as well, which contains the nodes which have still not been removed. Returns an edited network and the node removed.</w:t>
             </w:r>
+          </w:p>
+        </w:tc>
+      </w:tr>
+      <w:tr>
+        <w:tc>
+          <w:tcPr>
+            <w:tcW w:w="8666" w:type="dxa"/>
+            <w:tcBorders>
+              <w:left w:val="nil"/>
+              <w:right w:val="nil"/>
+            </w:tcBorders>
+          </w:tcPr>
+          <w:p>
+            <w:pPr>
+              <w:pStyle w:val="ListParagraph"/>
+              <w:ind w:left="0"/>
+            </w:pPr>
+          </w:p>
+        </w:tc>
+      </w:tr>
+      <w:tr>
+        <w:tc>
+          <w:tcPr>
+            <w:tcW w:w="8666" w:type="dxa"/>
+            <w:tcBorders>
+              <w:bottom w:val="single" w:sz="4" w:space="0" w:color="auto"/>
+            </w:tcBorders>
+          </w:tcPr>
+          <w:p>
+            <w:pPr>
+              <w:pStyle w:val="ListParagraph"/>
+              <w:ind w:left="0"/>
+            </w:pPr>
+            <w:proofErr w:type="spellStart"/>
+            <w:r>
+              <w:t>geo_failure</w:t>
+            </w:r>
+            <w:proofErr w:type="spellEnd"/>
+            <w:r>
+              <w:t>(</w:t>
+            </w:r>
+            <w:proofErr w:type="spellStart"/>
+            <w:r>
+              <w:rPr>
+                <w:i/>
+              </w:rPr>
+              <w:t>G,shp_file</w:t>
+            </w:r>
+            <w:proofErr w:type="spellEnd"/>
+            <w:r>
+              <w:t>)</w:t>
+            </w:r>
+          </w:p>
+          <w:p>
+            <w:pPr>
+              <w:pStyle w:val="ListParagraph"/>
+              <w:ind w:left="0"/>
+            </w:pPr>
+            <w:r>
+              <w:t>Returns:</w:t>
+            </w:r>
+          </w:p>
+          <w:p>
+            <w:pPr>
+              <w:pStyle w:val="ListParagraph"/>
+              <w:ind w:left="0"/>
+            </w:pPr>
+            <w:r>
+              <w:pict w14:anchorId="32BE2A18">
+                <v:rect id="_x0000_i1058" style="width:0;height:1.5pt" o:hralign="center" o:hrstd="t" o:hr="t" fillcolor="#a0a0a0" stroked="f"/>
+              </w:pict>
+            </w:r>
+          </w:p>
+          <w:p>
+            <w:pPr>
+              <w:pStyle w:val="ListParagraph"/>
+              <w:ind w:left="0"/>
+            </w:pPr>
+          </w:p>
+        </w:tc>
+      </w:tr>
+      <w:tr>
+        <w:tc>
+          <w:tcPr>
+            <w:tcW w:w="8666" w:type="dxa"/>
+            <w:tcBorders>
+              <w:left w:val="nil"/>
+              <w:right w:val="nil"/>
+            </w:tcBorders>
+          </w:tcPr>
+          <w:p>
+            <w:pPr>
+              <w:pStyle w:val="ListParagraph"/>
+              <w:ind w:left="0"/>
+            </w:pPr>
+          </w:p>
+        </w:tc>
+      </w:tr>
+      <w:tr>
+        <w:tc>
+          <w:tcPr>
+            <w:tcW w:w="8666" w:type="dxa"/>
+          </w:tcPr>
+          <w:p>
+            <w:pPr>
+              <w:pStyle w:val="ListParagraph"/>
+              <w:ind w:left="0"/>
+            </w:pPr>
+            <w:proofErr w:type="spellStart"/>
+            <w:r>
+              <w:t>point_in_poly</w:t>
+            </w:r>
+            <w:proofErr w:type="spellEnd"/>
+            <w:r>
+              <w:t>(</w:t>
+            </w:r>
+            <w:proofErr w:type="spellStart"/>
+            <w:r>
+              <w:rPr>
+                <w:i/>
+              </w:rPr>
+              <w:t>coord,poly</w:t>
+            </w:r>
+            <w:proofErr w:type="spellEnd"/>
+            <w:r>
+              <w:t>)</w:t>
+            </w:r>
+          </w:p>
+          <w:p>
+            <w:pPr>
+              <w:pStyle w:val="ListParagraph"/>
+              <w:ind w:left="0"/>
+            </w:pPr>
+            <w:r>
+              <w:t>Returns:</w:t>
+            </w:r>
+          </w:p>
+          <w:p>
+            <w:pPr>
+              <w:pStyle w:val="ListParagraph"/>
+              <w:ind w:left="0"/>
+            </w:pPr>
+            <w:r>
+              <w:pict w14:anchorId="70E04012">
+                <v:rect id="_x0000_i1059" style="width:0;height:1.5pt" o:hralign="center" o:hrstd="t" o:hr="t" fillcolor="#a0a0a0" stroked="f"/>
+              </w:pict>
+            </w:r>
+          </w:p>
+          <w:p>
+            <w:pPr>
+              <w:pStyle w:val="ListParagraph"/>
+              <w:ind w:left="0"/>
+            </w:pPr>
           </w:p>
         </w:tc>
       </w:tr>
@@ -8069,19 +8806,14 @@
               <w:pStyle w:val="ListParagraph"/>
               <w:ind w:left="0"/>
             </w:pPr>
-            <w:proofErr w:type="spellStart"/>
-            <w:r>
-              <w:t>handle_isolates</w:t>
-            </w:r>
-            <w:proofErr w:type="spellEnd"/>
-            <w:r>
-              <w:t>(</w:t>
-            </w:r>
-            <w:r>
-              <w:rPr>
-                <w:i/>
-              </w:rPr>
-              <w:t>G</w:t>
+            <w:r>
+              <w:t>remove_isolates(</w:t>
+            </w:r>
+            <w:r>
+              <w:rPr>
+                <w:i/>
+              </w:rPr>
+              <w:t>Gtemp,node_list,isolated_nodes,isolated_n_count_removed,node_count_removed,to_b_nodes,from_a_nodes</w:t>
             </w:r>
             <w:r>
               <w:t>)</w:t>
@@ -8093,35 +8825,34 @@
               <w:ind w:left="0"/>
             </w:pPr>
             <w:r>
-              <w:pict w14:anchorId="2C3AAF31">
-                <v:rect id="_x0000_i1043" style="width:0;height:1.5pt" o:hralign="center" o:hrstd="t" o:hr="t" fillcolor="#a0a0a0" stroked="f"/>
+              <w:t>Returns:</w:t>
+            </w:r>
+          </w:p>
+          <w:p>
+            <w:pPr>
+              <w:pStyle w:val="ListParagraph"/>
+              <w:ind w:left="0"/>
+            </w:pPr>
+            <w:r>
+              <w:pict w14:anchorId="28065F82">
+                <v:rect id="_x0000_i1039" style="width:0;height:1.5pt" o:hralign="center" o:hrstd="t" o:hr="t" fillcolor="#a0a0a0" stroked="f"/>
               </w:pict>
             </w:r>
           </w:p>
           <w:p>
             <w:r>
-              <w:t>Removes any isolated nodes from the network (</w:t>
-            </w:r>
-            <w:r>
-              <w:rPr>
-                <w:i/>
-              </w:rPr>
-              <w:t>G</w:t>
-            </w:r>
-            <w:r>
-              <w:t>)</w:t>
-            </w:r>
-            <w:r>
-              <w:t>. Returns the network (</w:t>
-            </w:r>
-            <w:r>
-              <w:rPr>
-                <w:i/>
-              </w:rPr>
-              <w:t>G</w:t>
-            </w:r>
-            <w:r>
-              <w:t>) and a list of isolated nodes.</w:t>
+              <w:t xml:space="preserve">Handles the removal of isolated nodes, adjusting the associated lists including the </w:t>
+            </w:r>
+            <w:proofErr w:type="spellStart"/>
+            <w:r>
+              <w:rPr>
+                <w:i/>
+              </w:rPr>
+              <w:t>node_list</w:t>
+            </w:r>
+            <w:proofErr w:type="spellEnd"/>
+            <w:r>
+              <w:t>. Returns all those received with any edits required.</w:t>
             </w:r>
           </w:p>
         </w:tc>
@@ -8150,17 +8881,58 @@
             <w:pPr>
               <w:pStyle w:val="ListParagraph"/>
               <w:ind w:left="0"/>
-            </w:pPr>
-            <w:r>
-              <w:t>remove_isolates(</w:t>
-            </w:r>
-            <w:r>
-              <w:rPr>
-                <w:i/>
-              </w:rPr>
-              <w:t>Gtemp,node_list,isolated_nodes,isolated_n_count_removed,node_count_removed,to_b_nodes,from_a_nodes</w:t>
-            </w:r>
-            <w:r>
+              <w:rPr>
+                <w:i/>
+              </w:rPr>
+            </w:pPr>
+            <w:proofErr w:type="spellStart"/>
+            <w:r>
+              <w:t>clean_node_lists</w:t>
+            </w:r>
+            <w:proofErr w:type="spellEnd"/>
+            <w:r>
+              <w:t>(</w:t>
+            </w:r>
+            <w:proofErr w:type="spellStart"/>
+            <w:r>
+              <w:rPr>
+                <w:i/>
+              </w:rPr>
+              <w:t>subn,node_list</w:t>
+            </w:r>
+            <w:proofErr w:type="spellEnd"/>
+            <w:r>
+              <w:rPr>
+                <w:i/>
+              </w:rPr>
+              <w:t xml:space="preserve">, </w:t>
+            </w:r>
+            <w:proofErr w:type="spellStart"/>
+            <w:r>
+              <w:rPr>
+                <w:i/>
+              </w:rPr>
+              <w:t>to_b_nodes</w:t>
+            </w:r>
+            <w:proofErr w:type="spellEnd"/>
+            <w:r>
+              <w:rPr>
+                <w:i/>
+              </w:rPr>
+              <w:t xml:space="preserve">, </w:t>
+            </w:r>
+            <w:proofErr w:type="spellStart"/>
+            <w:r>
+              <w:rPr>
+                <w:i/>
+              </w:rPr>
+              <w:t>from_a_nodes</w:t>
+            </w:r>
+            <w:proofErr w:type="spellEnd"/>
+            <w:r>
+              <w:rPr>
+                <w:i/>
+              </w:rPr>
               <w:t>)</w:t>
             </w:r>
           </w:p>
@@ -8170,25 +8942,23 @@
               <w:ind w:left="0"/>
             </w:pPr>
             <w:r>
-              <w:pict w14:anchorId="28065F82">
-                <v:rect id="_x0000_i1044" style="width:0;height:1.5pt" o:hralign="center" o:hrstd="t" o:hr="t" fillcolor="#a0a0a0" stroked="f"/>
+              <w:t>Returns:</w:t>
+            </w:r>
+          </w:p>
+          <w:p>
+            <w:pPr>
+              <w:pStyle w:val="ListParagraph"/>
+              <w:ind w:left="0"/>
+            </w:pPr>
+            <w:r>
+              <w:pict w14:anchorId="0A6F0727">
+                <v:rect id="_x0000_i1040" style="width:0;height:1.5pt" o:hralign="center" o:hrstd="t" o:hr="t" fillcolor="#a0a0a0" stroked="f"/>
               </w:pict>
             </w:r>
           </w:p>
           <w:p>
             <w:r>
-              <w:t xml:space="preserve">Handles the removal of isolated nodes, adjusting the associated lists including the </w:t>
-            </w:r>
-            <w:proofErr w:type="spellStart"/>
-            <w:r>
-              <w:rPr>
-                <w:i/>
-              </w:rPr>
-              <w:t>node_list</w:t>
-            </w:r>
-            <w:proofErr w:type="spellEnd"/>
-            <w:r>
-              <w:t>. Returns all those received with any edits required.</w:t>
+              <w:t>Clean the suite of node lists. Removes from the lists those nodes removed from the network due to being part of subgraphs. Returns the corrected lists.</w:t>
             </w:r>
           </w:p>
         </w:tc>
@@ -8214,13 +8984,10 @@
             </w:tcBorders>
           </w:tcPr>
           <w:p>
-            <w:pPr>
-              <w:pStyle w:val="ListParagraph"/>
-              <w:ind w:left="0"/>
-            </w:pPr>
-            <w:proofErr w:type="spellStart"/>
-            <w:r>
-              <w:t>remove_edges</w:t>
+            <w:proofErr w:type="spellStart"/>
+            <w:r>
+              <w:lastRenderedPageBreak/>
+              <w:t>handle_sub_graphs</w:t>
             </w:r>
             <w:proofErr w:type="spellEnd"/>
             <w:r>
@@ -8231,7 +8998,21 @@
               <w:rPr>
                 <w:i/>
               </w:rPr>
-              <w:t>G,nde,INTERDEPENDENCY</w:t>
+              <w:t>nodelists</w:t>
+            </w:r>
+            <w:proofErr w:type="spellEnd"/>
+            <w:r>
+              <w:rPr>
+                <w:i/>
+              </w:rPr>
+              <w:t xml:space="preserve">, </w:t>
+            </w:r>
+            <w:proofErr w:type="spellStart"/>
+            <w:r>
+              <w:rPr>
+                <w:i/>
+              </w:rPr>
+              <w:t>edgelists</w:t>
             </w:r>
             <w:proofErr w:type="spellEnd"/>
             <w:r>
@@ -8239,45 +9020,20 @@
             </w:r>
           </w:p>
           <w:p>
-            <w:pPr>
-              <w:pStyle w:val="ListParagraph"/>
-              <w:ind w:left="0"/>
-            </w:pPr>
-            <w:r>
-              <w:pict w14:anchorId="2F0E9F58">
-                <v:rect id="_x0000_i1045" style="width:0;height:1.5pt" o:hralign="center" o:hrstd="t" o:hr="t" fillcolor="#a0a0a0" stroked="f"/>
+            <w:r>
+              <w:t>Returns:</w:t>
+            </w:r>
+          </w:p>
+          <w:p>
+            <w:r>
+              <w:pict w14:anchorId="31ED3BEE">
+                <v:rect id="_x0000_i1041" style="width:0;height:1.5pt" o:hralign="center" o:hrstd="t" o:hr="t" fillcolor="#a0a0a0" stroked="f"/>
               </w:pict>
             </w:r>
           </w:p>
           <w:p>
             <w:r>
-              <w:t>Remove the edges from the network (</w:t>
-            </w:r>
-            <w:r>
-              <w:rPr>
-                <w:i/>
-              </w:rPr>
-              <w:t>G</w:t>
-            </w:r>
-            <w:r>
-              <w:t>) which have the node (</w:t>
-            </w:r>
-            <w:proofErr w:type="spellStart"/>
-            <w:r>
-              <w:rPr>
-                <w:i/>
-              </w:rPr>
-              <w:t>nde</w:t>
-            </w:r>
-            <w:proofErr w:type="spellEnd"/>
-            <w:r>
-              <w:t xml:space="preserve">) as the start or end point. Returns the network </w:t>
-            </w:r>
-            <w:r>
-              <w:rPr>
-                <w:i/>
-              </w:rPr>
-              <w:t>G</w:t>
+              <w:t>Removes subgraphs form the network if required. The network is built from the node and edge lists before doing so. Returns the network, a list and count of the nodes removed and the new node and edge lists.</w:t>
             </w:r>
           </w:p>
         </w:tc>
@@ -8306,58 +9062,17 @@
             <w:pPr>
               <w:pStyle w:val="ListParagraph"/>
               <w:ind w:left="0"/>
-              <w:rPr>
-                <w:i/>
-              </w:rPr>
-            </w:pPr>
-            <w:proofErr w:type="spellStart"/>
-            <w:r>
-              <w:t>clean_node_lists</w:t>
-            </w:r>
-            <w:proofErr w:type="spellEnd"/>
-            <w:r>
-              <w:t>(</w:t>
-            </w:r>
-            <w:proofErr w:type="spellStart"/>
-            <w:r>
-              <w:rPr>
-                <w:i/>
-              </w:rPr>
-              <w:t>subn,node_list</w:t>
-            </w:r>
-            <w:proofErr w:type="spellEnd"/>
-            <w:r>
-              <w:rPr>
-                <w:i/>
-              </w:rPr>
-              <w:t xml:space="preserve">, </w:t>
-            </w:r>
-            <w:proofErr w:type="spellStart"/>
-            <w:r>
-              <w:rPr>
-                <w:i/>
-              </w:rPr>
-              <w:t>to_b_nodes</w:t>
-            </w:r>
-            <w:proofErr w:type="spellEnd"/>
-            <w:r>
-              <w:rPr>
-                <w:i/>
-              </w:rPr>
-              <w:t xml:space="preserve">, </w:t>
-            </w:r>
-            <w:proofErr w:type="spellStart"/>
-            <w:r>
-              <w:rPr>
-                <w:i/>
-              </w:rPr>
-              <w:t>from_a_nodes</w:t>
-            </w:r>
-            <w:proofErr w:type="spellEnd"/>
-            <w:r>
-              <w:rPr>
-                <w:i/>
-              </w:rPr>
+            </w:pPr>
+            <w:r>
+              <w:t>check_dependency_edges(</w:t>
+            </w:r>
+            <w:r>
+              <w:rPr>
+                <w:i/>
+              </w:rPr>
+              <w:t>networks,node,basic_metrics_A,basic_metrics_B,option_metrics_A,option_metrics_B,to_b_nodes,from_a_nodes,temp</w:t>
+            </w:r>
+            <w:r>
               <w:t>)</w:t>
             </w:r>
           </w:p>
@@ -8367,14 +9082,23 @@
               <w:ind w:left="0"/>
             </w:pPr>
             <w:r>
-              <w:pict w14:anchorId="0A6F0727">
-                <v:rect id="_x0000_i1046" style="width:0;height:1.5pt" o:hralign="center" o:hrstd="t" o:hr="t" fillcolor="#a0a0a0" stroked="f"/>
+              <w:t>Returns:</w:t>
+            </w:r>
+          </w:p>
+          <w:p>
+            <w:pPr>
+              <w:pStyle w:val="ListParagraph"/>
+              <w:ind w:left="0"/>
+            </w:pPr>
+            <w:r>
+              <w:pict w14:anchorId="1A47FCFB">
+                <v:rect id="_x0000_i1042" style="width:0;height:1.5pt" o:hralign="center" o:hrstd="t" o:hr="t" fillcolor="#a0a0a0" stroked="f"/>
               </w:pict>
             </w:r>
           </w:p>
           <w:p>
             <w:r>
-              <w:t>Clean the suite of node lists. Removes from the lists those nodes removed from the network due to being part of subgraphs. Returns the corrected lists.</w:t>
+              <w:t>Checks the dependency edges to see if any of them have been broken by the removal of nodes from the network.</w:t>
             </w:r>
           </w:p>
         </w:tc>
@@ -8400,20 +9124,30 @@
             </w:tcBorders>
           </w:tcPr>
           <w:p>
-            <w:proofErr w:type="spellStart"/>
-            <w:r>
-              <w:t>handle_sub_graphs</w:t>
+            <w:pPr>
+              <w:pStyle w:val="ListParagraph"/>
+              <w:ind w:left="0"/>
+            </w:pPr>
+            <w:proofErr w:type="spellStart"/>
+            <w:r>
+              <w:t>check_node_removed</w:t>
             </w:r>
             <w:proofErr w:type="spellEnd"/>
             <w:r>
               <w:t>(</w:t>
             </w:r>
-            <w:proofErr w:type="spellStart"/>
-            <w:r>
-              <w:rPr>
-                <w:i/>
-              </w:rPr>
-              <w:t>nodelists</w:t>
+            <w:r>
+              <w:rPr>
+                <w:i/>
+              </w:rPr>
+              <w:t xml:space="preserve">node, </w:t>
+            </w:r>
+            <w:proofErr w:type="spellStart"/>
+            <w:r>
+              <w:rPr>
+                <w:i/>
+              </w:rPr>
+              <w:t>subnodes</w:t>
             </w:r>
             <w:proofErr w:type="spellEnd"/>
             <w:r>
@@ -8427,7 +9161,7 @@
               <w:rPr>
                 <w:i/>
               </w:rPr>
-              <w:t>edgelists</w:t>
+              <w:t>isolated_nodes</w:t>
             </w:r>
             <w:proofErr w:type="spellEnd"/>
             <w:r>
@@ -8435,15 +9169,28 @@
             </w:r>
           </w:p>
           <w:p>
-            <w:r>
-              <w:pict w14:anchorId="31ED3BEE">
-                <v:rect id="_x0000_i1047" style="width:0;height:1.5pt" o:hralign="center" o:hrstd="t" o:hr="t" fillcolor="#a0a0a0" stroked="f"/>
+            <w:pPr>
+              <w:pStyle w:val="ListParagraph"/>
+              <w:ind w:left="0"/>
+            </w:pPr>
+            <w:r>
+              <w:t>Returns:</w:t>
+            </w:r>
+          </w:p>
+          <w:p>
+            <w:pPr>
+              <w:pStyle w:val="ListParagraph"/>
+              <w:ind w:left="0"/>
+            </w:pPr>
+            <w:r>
+              <w:pict w14:anchorId="6F223D17">
+                <v:rect id="_x0000_i1043" style="width:0;height:1.5pt" o:hralign="center" o:hrstd="t" o:hr="t" fillcolor="#a0a0a0" stroked="f"/>
               </w:pict>
             </w:r>
           </w:p>
           <w:p>
             <w:r>
-              <w:t>Removes subgraphs form the network if required. The network is built from the node and edge lists before doing so. Returns the network, a list and count of the nodes removed and the new node and edge lists.</w:t>
+              <w:t>Checks if a node has been removed from the network before trying to remove it. Returns boolean variable.</w:t>
             </w:r>
           </w:p>
         </w:tc>
@@ -8457,30 +9204,45 @@
               <w:right w:val="nil"/>
             </w:tcBorders>
           </w:tcPr>
-          <w:p/>
+          <w:p>
+            <w:pPr>
+              <w:pStyle w:val="ListParagraph"/>
+              <w:ind w:left="0"/>
+            </w:pPr>
+          </w:p>
         </w:tc>
       </w:tr>
       <w:tr>
         <w:tc>
           <w:tcPr>
             <w:tcW w:w="8666" w:type="dxa"/>
-            <w:tcBorders>
-              <w:bottom w:val="single" w:sz="4" w:space="0" w:color="auto"/>
-            </w:tcBorders>
-          </w:tcPr>
-          <w:p>
-            <w:pPr>
-              <w:pStyle w:val="ListParagraph"/>
-              <w:ind w:left="0"/>
-            </w:pPr>
-            <w:r>
-              <w:t>check_dependency_edges(</w:t>
-            </w:r>
-            <w:r>
-              <w:rPr>
-                <w:i/>
-              </w:rPr>
-              <w:t>networks,node,basic_metrics_A,basic_metrics_B,option_metrics_A,option_metrics_B,to_b_nodes,from_a_nodes,temp</w:t>
+          </w:tcPr>
+          <w:p>
+            <w:pPr>
+              <w:pStyle w:val="ListParagraph"/>
+              <w:ind w:left="0"/>
+            </w:pPr>
+            <w:proofErr w:type="spellStart"/>
+            <w:r>
+              <w:t>Whole_graph_av_path_length</w:t>
+            </w:r>
+            <w:proofErr w:type="spellEnd"/>
+            <w:r>
+              <w:t>(</w:t>
+            </w:r>
+            <w:proofErr w:type="spellStart"/>
+            <w:r>
+              <w:rPr>
+                <w:i/>
+              </w:rPr>
+              <w:t>Gtemp,length</w:t>
+            </w:r>
+            <w:proofErr w:type="spellEnd"/>
+            <w:r>
+              <w:rPr>
+                <w:i/>
+              </w:rPr>
+              <w:t>=''</w:t>
             </w:r>
             <w:r>
               <w:t>)</w:t>
@@ -8492,96 +9254,25 @@
               <w:ind w:left="0"/>
             </w:pPr>
             <w:r>
-              <w:pict w14:anchorId="1A47FCFB">
-                <v:rect id="_x0000_i1048" style="width:0;height:1.5pt" o:hralign="center" o:hrstd="t" o:hr="t" fillcolor="#a0a0a0" stroked="f"/>
+              <w:t>Returns:</w:t>
+            </w:r>
+          </w:p>
+          <w:p>
+            <w:pPr>
+              <w:pStyle w:val="ListParagraph"/>
+              <w:ind w:left="0"/>
+            </w:pPr>
+            <w:r>
+              <w:pict w14:anchorId="0A2C3564">
+                <v:rect id="_x0000_i1061" style="width:0;height:1.5pt" o:hralign="center" o:hrstd="t" o:hr="t" fillcolor="#a0a0a0" stroked="f"/>
               </w:pict>
             </w:r>
           </w:p>
           <w:p>
-            <w:r>
-              <w:t>Checks the dependency edges to see if any of them have been broken by the removal of nodes from the network.</w:t>
-            </w:r>
-          </w:p>
-        </w:tc>
-      </w:tr>
-      <w:tr>
-        <w:tc>
-          <w:tcPr>
-            <w:tcW w:w="8666" w:type="dxa"/>
-            <w:tcBorders>
-              <w:left w:val="nil"/>
-              <w:right w:val="nil"/>
-            </w:tcBorders>
-          </w:tcPr>
-          <w:p/>
-        </w:tc>
-      </w:tr>
-      <w:tr>
-        <w:tc>
-          <w:tcPr>
-            <w:tcW w:w="8666" w:type="dxa"/>
-          </w:tcPr>
-          <w:p>
-            <w:pPr>
-              <w:pStyle w:val="ListParagraph"/>
-              <w:ind w:left="0"/>
-            </w:pPr>
-            <w:proofErr w:type="spellStart"/>
-            <w:r>
-              <w:lastRenderedPageBreak/>
-              <w:t>check_node_removed</w:t>
-            </w:r>
-            <w:proofErr w:type="spellEnd"/>
-            <w:r>
-              <w:t>(</w:t>
-            </w:r>
-            <w:r>
-              <w:rPr>
-                <w:i/>
-              </w:rPr>
-              <w:t xml:space="preserve">node, </w:t>
-            </w:r>
-            <w:proofErr w:type="spellStart"/>
-            <w:r>
-              <w:rPr>
-                <w:i/>
-              </w:rPr>
-              <w:t>subnodes</w:t>
-            </w:r>
-            <w:proofErr w:type="spellEnd"/>
-            <w:r>
-              <w:rPr>
-                <w:i/>
-              </w:rPr>
-              <w:t xml:space="preserve">, </w:t>
-            </w:r>
-            <w:proofErr w:type="spellStart"/>
-            <w:r>
-              <w:rPr>
-                <w:i/>
-              </w:rPr>
-              <w:t>isolated_nodes</w:t>
-            </w:r>
-            <w:proofErr w:type="spellEnd"/>
-            <w:r>
-              <w:t>)</w:t>
-            </w:r>
-          </w:p>
-          <w:p>
-            <w:pPr>
-              <w:pStyle w:val="ListParagraph"/>
-              <w:ind w:left="0"/>
-            </w:pPr>
-            <w:r>
-              <w:pict w14:anchorId="6F223D17">
-                <v:rect id="_x0000_i1049" style="width:0;height:1.5pt" o:hralign="center" o:hrstd="t" o:hr="t" fillcolor="#a0a0a0" stroked="f"/>
-              </w:pict>
-            </w:r>
-          </w:p>
-          <w:p>
-            <w:r>
-              <w:t>Checks if a node has been removed from the network before trying to remove it. Returns boolean variable.</w:t>
-            </w:r>
+            <w:pPr>
+              <w:pStyle w:val="ListParagraph"/>
+              <w:ind w:left="0"/>
+            </w:pPr>
           </w:p>
         </w:tc>
       </w:tr>
@@ -8630,6 +9321,11 @@
             </w:tcBorders>
           </w:tcPr>
           <w:p>
+            <w:pPr>
+              <w:rPr>
+                <w:i/>
+              </w:rPr>
+            </w:pPr>
             <w:proofErr w:type="spellStart"/>
             <w:r>
               <w:t>write_to_log_file</w:t>
@@ -8655,8 +9351,13 @@
           </w:p>
           <w:p>
             <w:r>
+              <w:t>Returns:</w:t>
+            </w:r>
+          </w:p>
+          <w:p>
+            <w:r>
               <w:pict w14:anchorId="06B0A59F">
-                <v:rect id="_x0000_i1050" style="width:0;height:1.5pt" o:hralign="center" o:hrstd="t" o:hr="t" fillcolor="#a0a0a0" stroked="f"/>
+                <v:rect id="_x0000_i1044" style="width:0;height:1.5pt" o:hralign="center" o:hrstd="t" o:hr="t" fillcolor="#a0a0a0" stroked="f"/>
               </w:pict>
             </w:r>
           </w:p>
@@ -8738,8 +9439,13 @@
           </w:p>
           <w:p>
             <w:r>
+              <w:t>Returns:</w:t>
+            </w:r>
+          </w:p>
+          <w:p>
+            <w:r>
               <w:pict w14:anchorId="5314C2C5">
-                <v:rect id="_x0000_i1051" style="width:0;height:1.5pt" o:hralign="center" o:hrstd="t" o:hr="t" fillcolor="#a0a0a0" stroked="f"/>
+                <v:rect id="_x0000_i1045" style="width:0;height:1.5pt" o:hralign="center" o:hrstd="t" o:hr="t" fillcolor="#a0a0a0" stroked="f"/>
               </w:pict>
             </w:r>
           </w:p>
@@ -8801,8 +9507,17 @@
               <w:ind w:left="0"/>
             </w:pPr>
             <w:r>
+              <w:t>Returns:</w:t>
+            </w:r>
+          </w:p>
+          <w:p>
+            <w:pPr>
+              <w:pStyle w:val="ListParagraph"/>
+              <w:ind w:left="0"/>
+            </w:pPr>
+            <w:r>
               <w:pict w14:anchorId="77FACD9C">
-                <v:rect id="_x0000_i1052" style="width:0;height:1.5pt" o:hralign="center" o:hrstd="t" o:hr="t" fillcolor="#a0a0a0" stroked="f"/>
+                <v:rect id="_x0000_i1046" style="width:0;height:1.5pt" o:hralign="center" o:hrstd="t" o:hr="t" fillcolor="#a0a0a0" stroked="f"/>
               </w:pict>
             </w:r>
           </w:p>
@@ -8870,13 +9585,23 @@
               <w:ind w:left="0"/>
             </w:pPr>
             <w:r>
+              <w:t>Returns:</w:t>
+            </w:r>
+          </w:p>
+          <w:p>
+            <w:pPr>
+              <w:pStyle w:val="ListParagraph"/>
+              <w:ind w:left="0"/>
+            </w:pPr>
+            <w:r>
               <w:pict w14:anchorId="3CB21ACB">
-                <v:rect id="_x0000_i1053" style="width:0;height:1.5pt" o:hralign="center" o:hrstd="t" o:hr="t" fillcolor="#a0a0a0" stroked="f"/>
+                <v:rect id="_x0000_i1047" style="width:0;height:1.5pt" o:hralign="center" o:hrstd="t" o:hr="t" fillcolor="#a0a0a0" stroked="f"/>
               </w:pict>
             </w:r>
           </w:p>
           <w:p>
             <w:r>
+              <w:lastRenderedPageBreak/>
               <w:t xml:space="preserve">Given a string and a </w:t>
             </w:r>
             <w:proofErr w:type="spellStart"/>
@@ -8939,8 +9664,17 @@
               <w:ind w:left="0"/>
             </w:pPr>
             <w:r>
+              <w:t>Returns:</w:t>
+            </w:r>
+          </w:p>
+          <w:p>
+            <w:pPr>
+              <w:pStyle w:val="ListParagraph"/>
+              <w:ind w:left="0"/>
+            </w:pPr>
+            <w:r>
               <w:pict w14:anchorId="52C09ED6">
-                <v:rect id="_x0000_i1054" style="width:0;height:1.5pt" o:hralign="center" o:hrstd="t" o:hr="t" fillcolor="#a0a0a0" stroked="f"/>
+                <v:rect id="_x0000_i1048" style="width:0;height:1.5pt" o:hralign="center" o:hrstd="t" o:hr="t" fillcolor="#a0a0a0" stroked="f"/>
               </w:pict>
             </w:r>
           </w:p>
@@ -8972,6 +9706,9 @@
         <w:tc>
           <w:tcPr>
             <w:tcW w:w="9242" w:type="dxa"/>
+            <w:tcBorders>
+              <w:bottom w:val="single" w:sz="4" w:space="0" w:color="auto"/>
+            </w:tcBorders>
           </w:tcPr>
           <w:p>
             <w:pPr>
@@ -9002,8 +9739,17 @@
               <w:ind w:left="0"/>
             </w:pPr>
             <w:r>
+              <w:t>Returns:</w:t>
+            </w:r>
+          </w:p>
+          <w:p>
+            <w:pPr>
+              <w:pStyle w:val="ListParagraph"/>
+              <w:ind w:left="0"/>
+            </w:pPr>
+            <w:r>
               <w:pict w14:anchorId="2A4AEDC9">
-                <v:rect id="_x0000_i1055" style="width:0;height:1.5pt" o:hralign="center" o:hrstd="t" o:hr="t" fillcolor="#a0a0a0" stroked="f"/>
+                <v:rect id="_x0000_i1049" style="width:0;height:1.5pt" o:hralign="center" o:hrstd="t" o:hr="t" fillcolor="#a0a0a0" stroked="f"/>
               </w:pict>
             </w:r>
           </w:p>
@@ -9015,6 +9761,277 @@
             <w:r>
               <w:t>Reads a csv file where the edges are listed on the top line and the nodes in the second line. Creates a list of nodes and edges which can be used to build a network from.</w:t>
             </w:r>
+          </w:p>
+        </w:tc>
+      </w:tr>
+      <w:tr>
+        <w:tc>
+          <w:tcPr>
+            <w:tcW w:w="9242" w:type="dxa"/>
+            <w:tcBorders>
+              <w:left w:val="nil"/>
+              <w:right w:val="nil"/>
+            </w:tcBorders>
+          </w:tcPr>
+          <w:p>
+            <w:pPr>
+              <w:pStyle w:val="ListParagraph"/>
+              <w:ind w:left="0"/>
+            </w:pPr>
+          </w:p>
+        </w:tc>
+      </w:tr>
+      <w:tr>
+        <w:tc>
+          <w:tcPr>
+            <w:tcW w:w="9242" w:type="dxa"/>
+            <w:tcBorders>
+              <w:bottom w:val="single" w:sz="4" w:space="0" w:color="auto"/>
+            </w:tcBorders>
+          </w:tcPr>
+          <w:p>
+            <w:pPr>
+              <w:pStyle w:val="ListParagraph"/>
+              <w:ind w:left="0"/>
+            </w:pPr>
+            <w:proofErr w:type="spellStart"/>
+            <w:r>
+              <w:t>add_node_field</w:t>
+            </w:r>
+            <w:proofErr w:type="spellEnd"/>
+            <w:r>
+              <w:t>(</w:t>
+            </w:r>
+            <w:proofErr w:type="spellStart"/>
+            <w:r>
+              <w:t>G,field_name,data</w:t>
+            </w:r>
+            <w:proofErr w:type="spellEnd"/>
+            <w:r>
+              <w:t>=None</w:t>
+            </w:r>
+            <w:r>
+              <w:t>)</w:t>
+            </w:r>
+          </w:p>
+          <w:p>
+            <w:pPr>
+              <w:pStyle w:val="ListParagraph"/>
+              <w:ind w:left="0"/>
+            </w:pPr>
+            <w:r>
+              <w:t>Returns:</w:t>
+            </w:r>
+          </w:p>
+          <w:p>
+            <w:pPr>
+              <w:pStyle w:val="ListParagraph"/>
+              <w:ind w:left="0"/>
+            </w:pPr>
+            <w:r>
+              <w:pict w14:anchorId="1E3ED0D5">
+                <v:rect id="_x0000_i1062" style="width:0;height:1.5pt" o:hralign="center" o:hrstd="t" o:hr="t" fillcolor="#a0a0a0" stroked="f"/>
+              </w:pict>
+            </w:r>
+          </w:p>
+          <w:p>
+            <w:pPr>
+              <w:pStyle w:val="ListParagraph"/>
+              <w:ind w:left="0"/>
+            </w:pPr>
+          </w:p>
+        </w:tc>
+      </w:tr>
+      <w:tr>
+        <w:tc>
+          <w:tcPr>
+            <w:tcW w:w="9242" w:type="dxa"/>
+            <w:tcBorders>
+              <w:left w:val="nil"/>
+              <w:right w:val="nil"/>
+            </w:tcBorders>
+          </w:tcPr>
+          <w:p>
+            <w:pPr>
+              <w:pStyle w:val="ListParagraph"/>
+              <w:ind w:left="0"/>
+            </w:pPr>
+          </w:p>
+        </w:tc>
+      </w:tr>
+      <w:tr>
+        <w:tc>
+          <w:tcPr>
+            <w:tcW w:w="9242" w:type="dxa"/>
+            <w:tcBorders>
+              <w:bottom w:val="single" w:sz="4" w:space="0" w:color="auto"/>
+            </w:tcBorders>
+          </w:tcPr>
+          <w:p>
+            <w:pPr>
+              <w:pStyle w:val="ListParagraph"/>
+              <w:ind w:left="0"/>
+            </w:pPr>
+            <w:proofErr w:type="spellStart"/>
+            <w:r>
+              <w:t>add_edge_field</w:t>
+            </w:r>
+            <w:proofErr w:type="spellEnd"/>
+            <w:r>
+              <w:t>(</w:t>
+            </w:r>
+            <w:proofErr w:type="spellStart"/>
+            <w:r>
+              <w:t>G,field_name,data</w:t>
+            </w:r>
+            <w:proofErr w:type="spellEnd"/>
+            <w:r>
+              <w:t>=None</w:t>
+            </w:r>
+            <w:r>
+              <w:t>)</w:t>
+            </w:r>
+          </w:p>
+          <w:p>
+            <w:pPr>
+              <w:pStyle w:val="ListParagraph"/>
+              <w:ind w:left="0"/>
+            </w:pPr>
+            <w:r>
+              <w:t>Returns:</w:t>
+            </w:r>
+          </w:p>
+          <w:p>
+            <w:pPr>
+              <w:pStyle w:val="ListParagraph"/>
+              <w:ind w:left="0"/>
+            </w:pPr>
+            <w:r>
+              <w:pict w14:anchorId="3D66EB5D">
+                <v:rect id="_x0000_i1063" style="width:0;height:1.5pt" o:hralign="center" o:hrstd="t" o:hr="t" fillcolor="#a0a0a0" stroked="f"/>
+              </w:pict>
+            </w:r>
+          </w:p>
+          <w:p>
+            <w:pPr>
+              <w:pStyle w:val="ListParagraph"/>
+              <w:ind w:left="0"/>
+            </w:pPr>
+          </w:p>
+        </w:tc>
+      </w:tr>
+      <w:tr>
+        <w:tc>
+          <w:tcPr>
+            <w:tcW w:w="9242" w:type="dxa"/>
+            <w:tcBorders>
+              <w:left w:val="nil"/>
+              <w:right w:val="nil"/>
+            </w:tcBorders>
+          </w:tcPr>
+          <w:p>
+            <w:pPr>
+              <w:pStyle w:val="ListParagraph"/>
+              <w:ind w:left="0"/>
+            </w:pPr>
+          </w:p>
+        </w:tc>
+      </w:tr>
+      <w:tr>
+        <w:tc>
+          <w:tcPr>
+            <w:tcW w:w="9242" w:type="dxa"/>
+          </w:tcPr>
+          <w:p>
+            <w:pPr>
+              <w:pStyle w:val="ListParagraph"/>
+              <w:ind w:left="0"/>
+            </w:pPr>
+            <w:proofErr w:type="spellStart"/>
+            <w:r>
+              <w:t>analyse_existing_networks</w:t>
+            </w:r>
+            <w:proofErr w:type="spellEnd"/>
+            <w:r>
+              <w:t>(</w:t>
+            </w:r>
+            <w:r>
+              <w:t xml:space="preserve">NETWORK_NAME, conn, </w:t>
+            </w:r>
+            <w:proofErr w:type="spellStart"/>
+            <w:r>
+              <w:t>db</w:t>
+            </w:r>
+            <w:proofErr w:type="spellEnd"/>
+            <w:r>
+              <w:t xml:space="preserve">, parameters, </w:t>
+            </w:r>
+            <w:proofErr w:type="spellStart"/>
+            <w:r>
+              <w:t>noioa</w:t>
+            </w:r>
+            <w:proofErr w:type="spellEnd"/>
+            <w:r>
+              <w:t xml:space="preserve">, </w:t>
+            </w:r>
+            <w:proofErr w:type="spellStart"/>
+            <w:r>
+              <w:t>use_db</w:t>
+            </w:r>
+            <w:proofErr w:type="spellEnd"/>
+            <w:r>
+              <w:t xml:space="preserve">, </w:t>
+            </w:r>
+            <w:proofErr w:type="spellStart"/>
+            <w:r>
+              <w:t>use_csv</w:t>
+            </w:r>
+            <w:proofErr w:type="spellEnd"/>
+            <w:r>
+              <w:t xml:space="preserve">, </w:t>
+            </w:r>
+            <w:proofErr w:type="spellStart"/>
+            <w:r>
+              <w:t>logfilepath</w:t>
+            </w:r>
+            <w:proofErr w:type="spellEnd"/>
+            <w:r>
+              <w:t xml:space="preserve">, </w:t>
+            </w:r>
+            <w:proofErr w:type="spellStart"/>
+            <w:r>
+              <w:t>nx_location</w:t>
+            </w:r>
+            <w:proofErr w:type="spellEnd"/>
+            <w:r>
+              <w:t>)</w:t>
+            </w:r>
+          </w:p>
+          <w:p>
+            <w:pPr>
+              <w:pStyle w:val="ListParagraph"/>
+              <w:ind w:left="0"/>
+            </w:pPr>
+            <w:r>
+              <w:t>Returns:</w:t>
+            </w:r>
+          </w:p>
+          <w:p>
+            <w:pPr>
+              <w:pStyle w:val="ListParagraph"/>
+              <w:ind w:left="0"/>
+            </w:pPr>
+            <w:r>
+              <w:pict w14:anchorId="1F4306C4">
+                <v:rect id="_x0000_i1064" style="width:0;height:1.5pt" o:hralign="center" o:hrstd="t" o:hr="t" fillcolor="#a0a0a0" stroked="f"/>
+              </w:pict>
+            </w:r>
+          </w:p>
+          <w:p>
+            <w:pPr>
+              <w:pStyle w:val="ListParagraph"/>
+              <w:ind w:left="0"/>
+            </w:pPr>
           </w:p>
         </w:tc>
       </w:tr>
@@ -9069,7 +10086,7 @@
             </w:pPr>
             <w:proofErr w:type="spellStart"/>
             <w:r>
-              <w:t>O</w:t>
+              <w:t>o</w:t>
             </w:r>
             <w:r>
               <w:t>utputresults</w:t>
@@ -9130,8 +10147,17 @@
               <w:ind w:left="0"/>
             </w:pPr>
             <w:r>
+              <w:t>Returns:</w:t>
+            </w:r>
+          </w:p>
+          <w:p>
+            <w:pPr>
+              <w:pStyle w:val="ListParagraph"/>
+              <w:ind w:left="0"/>
+            </w:pPr>
+            <w:r>
               <w:pict w14:anchorId="778BB625">
-                <v:rect id="_x0000_i1056" style="width:0;height:1.5pt" o:hralign="center" o:hrstd="t" o:hr="t" fillcolor="#a0a0a0" stroked="f"/>
+                <v:rect id="_x0000_i1050" style="width:0;height:1.5pt" o:hralign="center" o:hrstd="t" o:hr="t" fillcolor="#a0a0a0" stroked="f"/>
               </w:pict>
             </w:r>
           </w:p>
@@ -9216,8 +10242,17 @@
               <w:ind w:left="0"/>
             </w:pPr>
             <w:r>
+              <w:t>Returns:</w:t>
+            </w:r>
+          </w:p>
+          <w:p>
+            <w:pPr>
+              <w:pStyle w:val="ListParagraph"/>
+              <w:ind w:left="0"/>
+            </w:pPr>
+            <w:r>
               <w:pict w14:anchorId="0A41E924">
-                <v:rect id="_x0000_i1057" style="width:0;height:1.5pt" o:hralign="center" o:hrstd="t" o:hr="t" fillcolor="#a0a0a0" stroked="f"/>
+                <v:rect id="_x0000_i1051" style="width:0;height:1.5pt" o:hralign="center" o:hrstd="t" o:hr="t" fillcolor="#a0a0a0" stroked="f"/>
               </w:pict>
             </w:r>
           </w:p>
@@ -9233,11 +10268,7 @@
               <w:t>at each time step. Returns the a</w:t>
             </w:r>
             <w:r>
-              <w:t xml:space="preserve">verages for </w:t>
-            </w:r>
-            <w:r>
-              <w:lastRenderedPageBreak/>
-              <w:t>each metric used.</w:t>
+              <w:t>verages for each metric used.</w:t>
             </w:r>
           </w:p>
         </w:tc>
@@ -9307,8 +10338,17 @@
               <w:ind w:left="0"/>
             </w:pPr>
             <w:r>
+              <w:t>Returns:</w:t>
+            </w:r>
+          </w:p>
+          <w:p>
+            <w:pPr>
+              <w:pStyle w:val="ListParagraph"/>
+              <w:ind w:left="0"/>
+            </w:pPr>
+            <w:r>
               <w:pict w14:anchorId="42B2B867">
-                <v:rect id="_x0000_i1058" style="width:0;height:1.5pt" o:hralign="center" o:hrstd="t" o:hr="t" fillcolor="#a0a0a0" stroked="f"/>
+                <v:rect id="_x0000_i1052" style="width:0;height:1.5pt" o:hralign="center" o:hrstd="t" o:hr="t" fillcolor="#a0a0a0" stroked="f"/>
               </w:pict>
             </w:r>
           </w:p>
@@ -9354,6 +10394,7 @@
               <w:ind w:left="0"/>
             </w:pPr>
             <w:r>
+              <w:lastRenderedPageBreak/>
               <w:t>write_text_file(</w:t>
             </w:r>
             <w:r>
@@ -9372,8 +10413,17 @@
               <w:ind w:left="0"/>
             </w:pPr>
             <w:r>
+              <w:t>Returns:</w:t>
+            </w:r>
+          </w:p>
+          <w:p>
+            <w:pPr>
+              <w:pStyle w:val="ListParagraph"/>
+              <w:ind w:left="0"/>
+            </w:pPr>
+            <w:r>
               <w:pict w14:anchorId="6B2F9E26">
-                <v:rect id="_x0000_i1059" style="width:0;height:1.5pt" o:hralign="center" o:hrstd="t" o:hr="t" fillcolor="#a0a0a0" stroked="f"/>
+                <v:rect id="_x0000_i1053" style="width:0;height:1.5pt" o:hralign="center" o:hrstd="t" o:hr="t" fillcolor="#a0a0a0" stroked="f"/>
               </w:pict>
             </w:r>
           </w:p>
@@ -9447,8 +10497,19 @@
               <w:ind w:left="0"/>
             </w:pPr>
             <w:r>
+              <w:t>Returns:</w:t>
+            </w:r>
+            <w:bookmarkStart w:id="24" w:name="_GoBack"/>
+            <w:bookmarkEnd w:id="24"/>
+          </w:p>
+          <w:p>
+            <w:pPr>
+              <w:pStyle w:val="ListParagraph"/>
+              <w:ind w:left="0"/>
+            </w:pPr>
+            <w:r>
               <w:pict w14:anchorId="60E3BB30">
-                <v:rect id="_x0000_i1060" style="width:0;height:1.5pt" o:hralign="center" o:hrstd="t" o:hr="t" fillcolor="#a0a0a0" stroked="f"/>
+                <v:rect id="_x0000_i1054" style="width:0;height:1.5pt" o:hralign="center" o:hrstd="t" o:hr="t" fillcolor="#a0a0a0" stroked="f"/>
               </w:pict>
             </w:r>
           </w:p>
@@ -9460,6 +10521,246 @@
             <w:r>
               <w:t>Write the parameters for the simulation(s) to the results text file.</w:t>
             </w:r>
+          </w:p>
+        </w:tc>
+      </w:tr>
+      <w:tr>
+        <w:tc>
+          <w:tcPr>
+            <w:tcW w:w="8522" w:type="dxa"/>
+          </w:tcPr>
+          <w:p>
+            <w:pPr>
+              <w:pStyle w:val="ListParagraph"/>
+              <w:ind w:left="0"/>
+            </w:pPr>
+          </w:p>
+        </w:tc>
+      </w:tr>
+      <w:tr>
+        <w:tc>
+          <w:tcPr>
+            <w:tcW w:w="8522" w:type="dxa"/>
+          </w:tcPr>
+          <w:p>
+            <w:pPr>
+              <w:pStyle w:val="ListParagraph"/>
+              <w:ind w:left="0"/>
+            </w:pPr>
+            <w:proofErr w:type="spellStart"/>
+            <w:r>
+              <w:t>write_to_db</w:t>
+            </w:r>
+            <w:proofErr w:type="spellEnd"/>
+            <w:r>
+              <w:t>()</w:t>
+            </w:r>
+          </w:p>
+          <w:p>
+            <w:pPr>
+              <w:pStyle w:val="ListParagraph"/>
+              <w:ind w:left="0"/>
+            </w:pPr>
+            <w:r>
+              <w:t>Returns:</w:t>
+            </w:r>
+          </w:p>
+          <w:p>
+            <w:pPr>
+              <w:pStyle w:val="ListParagraph"/>
+              <w:ind w:left="0"/>
+            </w:pPr>
+            <w:r>
+              <w:pict w14:anchorId="36AA98C0">
+                <v:rect id="_x0000_i1065" style="width:0;height:1.5pt" o:hralign="center" o:hrstd="t" o:hr="t" fillcolor="#a0a0a0" stroked="f"/>
+              </w:pict>
+            </w:r>
+          </w:p>
+          <w:p>
+            <w:pPr>
+              <w:pStyle w:val="ListParagraph"/>
+              <w:ind w:left="0"/>
+            </w:pPr>
+          </w:p>
+        </w:tc>
+      </w:tr>
+      <w:tr>
+        <w:tc>
+          <w:tcPr>
+            <w:tcW w:w="8522" w:type="dxa"/>
+          </w:tcPr>
+          <w:p>
+            <w:pPr>
+              <w:pStyle w:val="ListParagraph"/>
+              <w:ind w:left="0"/>
+            </w:pPr>
+          </w:p>
+        </w:tc>
+      </w:tr>
+      <w:tr>
+        <w:tc>
+          <w:tcPr>
+            <w:tcW w:w="8522" w:type="dxa"/>
+          </w:tcPr>
+          <w:p>
+            <w:pPr>
+              <w:pStyle w:val="ListParagraph"/>
+              <w:ind w:left="0"/>
+            </w:pPr>
+            <w:proofErr w:type="spellStart"/>
+            <w:r>
+              <w:t>write_results_table</w:t>
+            </w:r>
+            <w:proofErr w:type="spellEnd"/>
+            <w:r>
+              <w:t>()</w:t>
+            </w:r>
+          </w:p>
+          <w:p>
+            <w:pPr>
+              <w:pStyle w:val="ListParagraph"/>
+              <w:ind w:left="0"/>
+            </w:pPr>
+            <w:r>
+              <w:t>Returns:</w:t>
+            </w:r>
+          </w:p>
+          <w:p>
+            <w:pPr>
+              <w:pStyle w:val="ListParagraph"/>
+              <w:ind w:left="0"/>
+            </w:pPr>
+            <w:r>
+              <w:pict w14:anchorId="36BF7C8E">
+                <v:rect id="_x0000_i1066" style="width:0;height:1.5pt" o:hralign="center" o:hrstd="t" o:hr="t" fillcolor="#a0a0a0" stroked="f"/>
+              </w:pict>
+            </w:r>
+          </w:p>
+          <w:p>
+            <w:pPr>
+              <w:pStyle w:val="ListParagraph"/>
+              <w:ind w:left="0"/>
+            </w:pPr>
+          </w:p>
+        </w:tc>
+      </w:tr>
+      <w:tr>
+        <w:tc>
+          <w:tcPr>
+            <w:tcW w:w="8522" w:type="dxa"/>
+          </w:tcPr>
+          <w:p>
+            <w:pPr>
+              <w:pStyle w:val="ListParagraph"/>
+              <w:ind w:left="0"/>
+            </w:pPr>
+          </w:p>
+        </w:tc>
+      </w:tr>
+      <w:tr>
+        <w:tc>
+          <w:tcPr>
+            <w:tcW w:w="8522" w:type="dxa"/>
+          </w:tcPr>
+          <w:p>
+            <w:pPr>
+              <w:pStyle w:val="ListParagraph"/>
+              <w:ind w:left="0"/>
+            </w:pPr>
+            <w:proofErr w:type="spellStart"/>
+            <w:r>
+              <w:t>create_db_res_table</w:t>
+            </w:r>
+            <w:proofErr w:type="spellEnd"/>
+            <w:r>
+              <w:t>()</w:t>
+            </w:r>
+          </w:p>
+          <w:p>
+            <w:pPr>
+              <w:pStyle w:val="ListParagraph"/>
+              <w:ind w:left="0"/>
+            </w:pPr>
+            <w:r>
+              <w:t>Returns:</w:t>
+            </w:r>
+          </w:p>
+          <w:p>
+            <w:pPr>
+              <w:pStyle w:val="ListParagraph"/>
+              <w:ind w:left="0"/>
+            </w:pPr>
+            <w:r>
+              <w:pict w14:anchorId="4B8DB38A">
+                <v:rect id="_x0000_i1067" style="width:0;height:1.5pt" o:hralign="center" o:hrstd="t" o:hr="t" fillcolor="#a0a0a0" stroked="f"/>
+              </w:pict>
+            </w:r>
+          </w:p>
+          <w:p>
+            <w:pPr>
+              <w:pStyle w:val="ListParagraph"/>
+              <w:ind w:left="0"/>
+            </w:pPr>
+          </w:p>
+        </w:tc>
+      </w:tr>
+      <w:tr>
+        <w:tc>
+          <w:tcPr>
+            <w:tcW w:w="8522" w:type="dxa"/>
+          </w:tcPr>
+          <w:p>
+            <w:pPr>
+              <w:pStyle w:val="ListParagraph"/>
+              <w:ind w:left="0"/>
+            </w:pPr>
+          </w:p>
+        </w:tc>
+      </w:tr>
+      <w:tr>
+        <w:tc>
+          <w:tcPr>
+            <w:tcW w:w="8522" w:type="dxa"/>
+          </w:tcPr>
+          <w:p>
+            <w:pPr>
+              <w:pStyle w:val="ListParagraph"/>
+              <w:ind w:left="0"/>
+            </w:pPr>
+            <w:proofErr w:type="spellStart"/>
+            <w:r>
+              <w:t>rename_db_table</w:t>
+            </w:r>
+            <w:proofErr w:type="spellEnd"/>
+            <w:r>
+              <w:t>()</w:t>
+            </w:r>
+          </w:p>
+          <w:p>
+            <w:pPr>
+              <w:pStyle w:val="ListParagraph"/>
+              <w:ind w:left="0"/>
+            </w:pPr>
+            <w:r>
+              <w:t>Returns:</w:t>
+            </w:r>
+          </w:p>
+          <w:p>
+            <w:pPr>
+              <w:pStyle w:val="ListParagraph"/>
+              <w:ind w:left="0"/>
+            </w:pPr>
+            <w:r>
+              <w:pict w14:anchorId="0EB98476">
+                <v:rect id="_x0000_i1068" style="width:0;height:1.5pt" o:hralign="center" o:hrstd="t" o:hr="t" fillcolor="#a0a0a0" stroked="f"/>
+              </w:pict>
+            </w:r>
+          </w:p>
+          <w:p>
+            <w:pPr>
+              <w:pStyle w:val="ListParagraph"/>
+              <w:ind w:left="0"/>
+            </w:pPr>
           </w:p>
         </w:tc>
       </w:tr>
@@ -9482,7 +10783,7 @@
           <w:szCs w:val="26"/>
         </w:rPr>
       </w:pPr>
-      <w:bookmarkStart w:id="24" w:name="_Ref381030318"/>
+      <w:bookmarkStart w:id="25" w:name="_Ref381030318"/>
       <w:r>
         <w:br w:type="page"/>
       </w:r>
@@ -9494,8 +10795,8 @@
           <w:color w:val="auto"/>
         </w:rPr>
       </w:pPr>
-      <w:bookmarkStart w:id="25" w:name="_Toc386004634"/>
-      <w:bookmarkEnd w:id="24"/>
+      <w:bookmarkStart w:id="26" w:name="_Toc386004634"/>
+      <w:bookmarkEnd w:id="25"/>
       <w:r>
         <w:rPr>
           <w:color w:val="auto"/>
@@ -9503,7 +10804,7 @@
         <w:lastRenderedPageBreak/>
         <w:t>Key function diagrams</w:t>
       </w:r>
-      <w:bookmarkEnd w:id="25"/>
+      <w:bookmarkEnd w:id="26"/>
     </w:p>
     <w:p>
       <w:pPr>
@@ -9512,7 +10813,7 @@
           <w:color w:val="auto"/>
         </w:rPr>
       </w:pPr>
-      <w:bookmarkStart w:id="26" w:name="_Toc386004635"/>
+      <w:bookmarkStart w:id="27" w:name="_Toc386004635"/>
       <w:proofErr w:type="gramStart"/>
       <w:r>
         <w:rPr>
@@ -9527,7 +10828,7 @@
         </w:rPr>
         <w:t xml:space="preserve"> function</w:t>
       </w:r>
-      <w:bookmarkEnd w:id="26"/>
+      <w:bookmarkEnd w:id="27"/>
     </w:p>
     <w:p/>
     <w:p>
@@ -9599,8 +10900,8 @@
           <w:color w:val="auto"/>
         </w:rPr>
       </w:pPr>
-      <w:bookmarkStart w:id="27" w:name="_Ref381014167"/>
-      <w:bookmarkStart w:id="28" w:name="_Toc386004636"/>
+      <w:bookmarkStart w:id="28" w:name="_Ref381014167"/>
+      <w:bookmarkStart w:id="29" w:name="_Toc386004636"/>
       <w:proofErr w:type="gramStart"/>
       <w:r>
         <w:rPr>
@@ -9622,8 +10923,8 @@
         </w:rPr>
         <w:t xml:space="preserve"> function</w:t>
       </w:r>
-      <w:bookmarkEnd w:id="27"/>
       <w:bookmarkEnd w:id="28"/>
+      <w:bookmarkEnd w:id="29"/>
     </w:p>
     <w:p/>
     <w:p>
@@ -9695,7 +10996,7 @@
           <w:color w:val="auto"/>
         </w:rPr>
       </w:pPr>
-      <w:bookmarkStart w:id="29" w:name="_Toc386004637"/>
+      <w:bookmarkStart w:id="30" w:name="_Toc386004637"/>
       <w:proofErr w:type="spellStart"/>
       <w:proofErr w:type="gramStart"/>
       <w:r>
@@ -9731,7 +11032,7 @@
         </w:rPr>
         <w:t xml:space="preserve"> function</w:t>
       </w:r>
-      <w:bookmarkEnd w:id="29"/>
+      <w:bookmarkEnd w:id="30"/>
     </w:p>
     <w:p/>
     <w:p>
@@ -9796,7 +11097,7 @@
 
 <file path=word/comments.xml><?xml version="1.0" encoding="utf-8"?>
 <w:comments xmlns:wpc="http://schemas.microsoft.com/office/word/2010/wordprocessingCanvas" xmlns:mc="http://schemas.openxmlformats.org/markup-compatibility/2006" xmlns:o="urn:schemas-microsoft-com:office:office" xmlns:r="http://schemas.openxmlformats.org/officeDocument/2006/relationships" xmlns:m="http://schemas.openxmlformats.org/officeDocument/2006/math" xmlns:v="urn:schemas-microsoft-com:vml" xmlns:wp14="http://schemas.microsoft.com/office/word/2010/wordprocessingDrawing" xmlns:wp="http://schemas.openxmlformats.org/drawingml/2006/wordprocessingDrawing" xmlns:w10="urn:schemas-microsoft-com:office:word" xmlns:w="http://schemas.openxmlformats.org/wordprocessingml/2006/main" xmlns:w14="http://schemas.microsoft.com/office/word/2010/wordml" xmlns:w15="http://schemas.microsoft.com/office/word/2012/wordml" xmlns:wpg="http://schemas.microsoft.com/office/word/2010/wordprocessingGroup" xmlns:wpi="http://schemas.microsoft.com/office/word/2010/wordprocessingInk" xmlns:wne="http://schemas.microsoft.com/office/word/2006/wordml" xmlns:wps="http://schemas.microsoft.com/office/word/2010/wordprocessingShape" mc:Ignorable="w14 w15 wp14">
-  <w:comment w:id="4" w:author="Craig Robson (CEG)" w:date="2014-09-20T14:19:00Z" w:initials="CR(">
+  <w:comment w:id="4" w:author="Craig Robson (PGR)" w:date="2014-09-20T14:19:00Z" w:initials="CR(">
     <w:p>
       <w:pPr>
         <w:pStyle w:val="CommentText"/>
@@ -9809,6 +11110,22 @@
       </w:r>
       <w:r>
         <w:t>These need updating/checking etc.</w:t>
+      </w:r>
+    </w:p>
+  </w:comment>
+  <w:comment w:id="16" w:author="Craig Robson (PGR)" w:date="2014-09-20T15:16:00Z" w:initials="CR(">
+    <w:p>
+      <w:pPr>
+        <w:pStyle w:val="CommentText"/>
+      </w:pPr>
+      <w:r>
+        <w:rPr>
+          <w:rStyle w:val="CommentReference"/>
+        </w:rPr>
+        <w:annotationRef/>
+      </w:r>
+      <w:r>
+        <w:t>This may need to be changed</w:t>
       </w:r>
     </w:p>
   </w:comment>
@@ -9818,6 +11135,7 @@
 <file path=word/commentsExtended.xml><?xml version="1.0" encoding="utf-8"?>
 <w15:commentsEx xmlns:wpc="http://schemas.microsoft.com/office/word/2010/wordprocessingCanvas" xmlns:mc="http://schemas.openxmlformats.org/markup-compatibility/2006" xmlns:o="urn:schemas-microsoft-com:office:office" xmlns:r="http://schemas.openxmlformats.org/officeDocument/2006/relationships" xmlns:m="http://schemas.openxmlformats.org/officeDocument/2006/math" xmlns:v="urn:schemas-microsoft-com:vml" xmlns:wp14="http://schemas.microsoft.com/office/word/2010/wordprocessingDrawing" xmlns:wp="http://schemas.openxmlformats.org/drawingml/2006/wordprocessingDrawing" xmlns:w10="urn:schemas-microsoft-com:office:word" xmlns:w="http://schemas.openxmlformats.org/wordprocessingml/2006/main" xmlns:w14="http://schemas.microsoft.com/office/word/2010/wordml" xmlns:w15="http://schemas.microsoft.com/office/word/2012/wordml" xmlns:wpg="http://schemas.microsoft.com/office/word/2010/wordprocessingGroup" xmlns:wpi="http://schemas.microsoft.com/office/word/2010/wordprocessingInk" xmlns:wne="http://schemas.microsoft.com/office/word/2006/wordml" xmlns:wps="http://schemas.microsoft.com/office/word/2010/wordprocessingShape" mc:Ignorable="w14 w15 wp14">
   <w15:commentEx w15:paraId="57547D06" w15:done="0"/>
+  <w15:commentEx w15:paraId="1EE0F874" w15:done="0"/>
 </w15:commentsEx>
 </file>
 
@@ -9884,7 +11202,7 @@
           <w:rPr>
             <w:noProof/>
           </w:rPr>
-          <w:t>8</w:t>
+          <w:t>9</w:t>
         </w:r>
         <w:r>
           <w:rPr>
@@ -9951,7 +11269,7 @@
           <w:rPr>
             <w:noProof/>
           </w:rPr>
-          <w:t>17</w:t>
+          <w:t>11</w:t>
         </w:r>
         <w:r>
           <w:rPr>
@@ -10751,7 +12069,7 @@
 
 <file path=word/people.xml><?xml version="1.0" encoding="utf-8"?>
 <w15:people xmlns:wpc="http://schemas.microsoft.com/office/word/2010/wordprocessingCanvas" xmlns:mc="http://schemas.openxmlformats.org/markup-compatibility/2006" xmlns:o="urn:schemas-microsoft-com:office:office" xmlns:r="http://schemas.openxmlformats.org/officeDocument/2006/relationships" xmlns:m="http://schemas.openxmlformats.org/officeDocument/2006/math" xmlns:v="urn:schemas-microsoft-com:vml" xmlns:wp14="http://schemas.microsoft.com/office/word/2010/wordprocessingDrawing" xmlns:wp="http://schemas.openxmlformats.org/drawingml/2006/wordprocessingDrawing" xmlns:w10="urn:schemas-microsoft-com:office:word" xmlns:w="http://schemas.openxmlformats.org/wordprocessingml/2006/main" xmlns:w14="http://schemas.microsoft.com/office/word/2010/wordml" xmlns:w15="http://schemas.microsoft.com/office/word/2012/wordml" xmlns:wpg="http://schemas.microsoft.com/office/word/2010/wordprocessingGroup" xmlns:wpi="http://schemas.microsoft.com/office/word/2010/wordprocessingInk" xmlns:wne="http://schemas.microsoft.com/office/word/2006/wordml" xmlns:wps="http://schemas.microsoft.com/office/word/2010/wordprocessingShape" mc:Ignorable="w14 w15 wp14">
-  <w15:person w15:author="Craig Robson (CEG)">
+  <w15:person w15:author="Craig Robson (PGR)">
     <w15:presenceInfo w15:providerId="AD" w15:userId="S-1-5-21-1417001333-839522115-1801674531-167715"/>
   </w15:person>
 </w15:people>
@@ -11399,7 +12717,6 @@
   <w:style w:type="character" w:default="1" w:styleId="DefaultParagraphFont">
     <w:name w:val="Default Paragraph Font"/>
     <w:uiPriority w:val="1"/>
-    <w:semiHidden/>
     <w:unhideWhenUsed/>
   </w:style>
   <w:style w:type="table" w:default="1" w:styleId="TableNormal">
@@ -12110,7 +13427,7 @@
 </file>
 
 <file path=customXml/itemProps1.xml><?xml version="1.0" encoding="utf-8"?>
-<ds:datastoreItem xmlns:ds="http://schemas.openxmlformats.org/officeDocument/2006/customXml" ds:itemID="{DB35FD6D-8A45-4D4B-9D19-F8ED6EA1EFA0}">
+<ds:datastoreItem xmlns:ds="http://schemas.openxmlformats.org/officeDocument/2006/customXml" ds:itemID="{0BF2FFD4-BD51-4013-8B69-5B263D5C36A5}">
   <ds:schemaRefs>
     <ds:schemaRef ds:uri="http://schemas.openxmlformats.org/officeDocument/2006/bibliography"/>
   </ds:schemaRefs>

</xml_diff>